<commit_message>
modifications sur le cahier technique
</commit_message>
<xml_diff>
--- a/documents de fin de projet/SAE-3-1-CahierTechnique.docx
+++ b/documents de fin de projet/SAE-3-1-CahierTechnique.docx
@@ -16,146 +16,19 @@
         <w:rPr>
           <w:noProof/>
         </w:rPr>
-        <mc:AlternateContent>
-          <mc:Choice Requires="wps">
-            <w:drawing>
-              <wp:anchor distT="0" distB="0" distL="114300" distR="114300" simplePos="0" relativeHeight="251667456" behindDoc="0" locked="0" layoutInCell="1" allowOverlap="1" wp14:anchorId="06571337" wp14:editId="5588D65B">
-                <wp:simplePos x="0" y="0"/>
-                <wp:positionH relativeFrom="column">
-                  <wp:posOffset>1343660</wp:posOffset>
-                </wp:positionH>
-                <wp:positionV relativeFrom="paragraph">
-                  <wp:posOffset>7753350</wp:posOffset>
-                </wp:positionV>
-                <wp:extent cx="3070225" cy="635"/>
-                <wp:effectExtent l="0" t="0" r="0" b="0"/>
-                <wp:wrapTopAndBottom/>
-                <wp:docPr id="2" name="Zone de texte 2"/>
-                <wp:cNvGraphicFramePr/>
-                <a:graphic xmlns:a="http://schemas.openxmlformats.org/drawingml/2006/main">
-                  <a:graphicData uri="http://schemas.microsoft.com/office/word/2010/wordprocessingShape">
-                    <wps:wsp>
-                      <wps:cNvSpPr txBox="1"/>
-                      <wps:spPr>
-                        <a:xfrm>
-                          <a:off x="0" y="0"/>
-                          <a:ext cx="3070225" cy="635"/>
-                        </a:xfrm>
-                        <a:prstGeom prst="rect">
-                          <a:avLst/>
-                        </a:prstGeom>
-                        <a:solidFill>
-                          <a:prstClr val="white"/>
-                        </a:solidFill>
-                        <a:ln>
-                          <a:noFill/>
-                        </a:ln>
-                      </wps:spPr>
-                      <wps:txbx>
-                        <w:txbxContent>
-                          <w:p>
-                            <w:pPr>
-                              <w:pStyle w:val="Lgende"/>
-                              <w:rPr>
-                                <w:noProof/>
-                              </w:rPr>
-                            </w:pPr>
-                            <w:r>
-                              <w:t xml:space="preserve">Figure </w:t>
-                            </w:r>
-                            <w:fldSimple w:instr=" SEQ Figure \* ARABIC ">
-                              <w:r>
-                                <w:rPr>
-                                  <w:noProof/>
-                                </w:rPr>
-                                <w:t>1</w:t>
-                              </w:r>
-                            </w:fldSimple>
-                            <w:r>
-                              <w:t>Votre logo</w:t>
-                            </w:r>
-                          </w:p>
-                        </w:txbxContent>
-                      </wps:txbx>
-                      <wps:bodyPr rot="0" spcFirstLastPara="0" vertOverflow="overflow" horzOverflow="overflow" vert="horz" wrap="square" lIns="0" tIns="0" rIns="0" bIns="0" numCol="1" spcCol="0" rtlCol="0" fromWordArt="0" anchor="t" anchorCtr="0" forceAA="0" compatLnSpc="1">
-                        <a:prstTxWarp prst="textNoShape">
-                          <a:avLst/>
-                        </a:prstTxWarp>
-                        <a:spAutoFit/>
-                      </wps:bodyPr>
-                    </wps:wsp>
-                  </a:graphicData>
-                </a:graphic>
-              </wp:anchor>
-            </w:drawing>
-          </mc:Choice>
-          <mc:Fallback>
-            <w:pict>
-              <v:shapetype w14:anchorId="1D0698AF" id="_x0000_t202" coordsize="21600,21600" o:spt="202" path="m,l,21600r21600,l21600,xe">
-                <v:stroke joinstyle="miter"/>
-                <v:path gradientshapeok="t" o:connecttype="rect"/>
-              </v:shapetype>
-              <v:shape id="Zone de texte 2" o:spid="_x0000_s1026" type="#_x0000_t202" style="position:absolute;margin-left:105.8pt;margin-top:610.5pt;width:241.75pt;height:.05pt;z-index:251667456;visibility:visible;mso-wrap-style:square;mso-wrap-distance-left:9pt;mso-wrap-distance-top:0;mso-wrap-distance-right:9pt;mso-wrap-distance-bottom:0;mso-position-horizontal:absolute;mso-position-horizontal-relative:text;mso-position-vertical:absolute;mso-position-vertical-relative:text;v-text-anchor:top" o:gfxdata="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" stroked="f">
-                <v:textbox style="mso-fit-shape-to-text:t" inset="0,0,0,0">
-                  <w:txbxContent>
-                    <w:p>
-                      <w:pPr>
-                        <w:pStyle w:val="Lgende"/>
-                        <w:rPr>
-                          <w:noProof/>
-                        </w:rPr>
-                      </w:pPr>
-                      <w:r>
-                        <w:t xml:space="preserve">Figure </w:t>
-                      </w:r>
-                      <w:r>
-                        <w:fldChar w:fldCharType="begin"/>
-                      </w:r>
-                      <w:r>
-                        <w:instrText xml:space="preserve"> SEQ Figure \* ARABIC </w:instrText>
-                      </w:r>
-                      <w:r>
-                        <w:fldChar w:fldCharType="separate"/>
-                      </w:r>
-                      <w:r>
-                        <w:rPr>
-                          <w:noProof/>
-                        </w:rPr>
-                        <w:t>1</w:t>
-                      </w:r>
-                      <w:r>
-                        <w:fldChar w:fldCharType="end"/>
-                      </w:r>
-                      <w:r>
-                        <w:t>Votre logo</w:t>
-                      </w:r>
-                    </w:p>
-                  </w:txbxContent>
-                </v:textbox>
-                <w10:wrap type="topAndBottom"/>
-              </v:shape>
-            </w:pict>
-          </mc:Fallback>
-        </mc:AlternateContent>
-      </w:r>
-      <w:r>
-        <w:rPr>
-          <w:noProof/>
-          <w:lang w:eastAsia="fr-FR"/>
-        </w:rPr>
         <w:drawing>
-          <wp:anchor distT="0" distB="0" distL="114300" distR="114300" simplePos="0" relativeHeight="251665408" behindDoc="0" locked="0" layoutInCell="1" allowOverlap="1" wp14:anchorId="7D9455CB" wp14:editId="3EAC4CCD">
+          <wp:anchor distT="0" distB="0" distL="114300" distR="114300" simplePos="0" relativeHeight="251665408" behindDoc="0" locked="0" layoutInCell="1" allowOverlap="1" wp14:anchorId="0DA8139B" wp14:editId="49F8ACF8">
             <wp:simplePos x="0" y="0"/>
-            <wp:positionH relativeFrom="page">
-              <wp:align>center</wp:align>
+            <wp:positionH relativeFrom="column">
+              <wp:posOffset>478813</wp:posOffset>
             </wp:positionH>
-            <wp:positionV relativeFrom="page">
-              <wp:posOffset>6595572</wp:posOffset>
+            <wp:positionV relativeFrom="paragraph">
+              <wp:posOffset>6309972</wp:posOffset>
             </wp:positionV>
-            <wp:extent cx="3070800" cy="1533600"/>
-            <wp:effectExtent l="0" t="0" r="0" b="0"/>
-            <wp:wrapTopAndBottom/>
-            <wp:docPr id="1" name="Image 1"/>
+            <wp:extent cx="4798024" cy="1709532"/>
+            <wp:effectExtent l="0" t="0" r="3175" b="5080"/>
+            <wp:wrapNone/>
+            <wp:docPr id="670955440" name="Image 10"/>
             <wp:cNvGraphicFramePr>
               <a:graphicFrameLocks xmlns:a="http://schemas.openxmlformats.org/drawingml/2006/main" noChangeAspect="1"/>
             </wp:cNvGraphicFramePr>
@@ -163,10 +36,12 @@
               <a:graphicData uri="http://schemas.openxmlformats.org/drawingml/2006/picture">
                 <pic:pic xmlns:pic="http://schemas.openxmlformats.org/drawingml/2006/picture">
                   <pic:nvPicPr>
-                    <pic:cNvPr id="1" name="Gestion-de-projet-1280x640.png"/>
-                    <pic:cNvPicPr/>
+                    <pic:cNvPr id="0" name="Picture 11"/>
+                    <pic:cNvPicPr>
+                      <a:picLocks noChangeAspect="1" noChangeArrowheads="1"/>
+                    </pic:cNvPicPr>
                   </pic:nvPicPr>
-                  <pic:blipFill>
+                  <pic:blipFill rotWithShape="1">
                     <a:blip r:embed="rId9" cstate="print">
                       <a:extLst>
                         <a:ext uri="{28A0092B-C50C-407E-A947-70E740481C1C}">
@@ -174,32 +49,54 @@
                         </a:ext>
                       </a:extLst>
                     </a:blip>
+                    <a:srcRect l="8363" t="46209" r="10129" b="32012"/>
                     <a:stretch>
                       <a:fillRect/>
                     </a:stretch>
                   </pic:blipFill>
-                  <pic:spPr>
+                  <pic:spPr bwMode="auto">
                     <a:xfrm>
                       <a:off x="0" y="0"/>
-                      <a:ext cx="3070800" cy="1533600"/>
+                      <a:ext cx="4798024" cy="1709532"/>
                     </a:xfrm>
                     <a:prstGeom prst="rect">
                       <a:avLst/>
                     </a:prstGeom>
+                    <a:noFill/>
+                    <a:ln>
+                      <a:noFill/>
+                    </a:ln>
+                    <a:extLst>
+                      <a:ext uri="{53640926-AAD7-44D8-BBD7-CCE9431645EC}">
+                        <a14:shadowObscured xmlns:a14="http://schemas.microsoft.com/office/drawing/2010/main"/>
+                      </a:ext>
+                    </a:extLst>
                   </pic:spPr>
                 </pic:pic>
               </a:graphicData>
             </a:graphic>
-            <wp14:sizeRelH relativeFrom="margin">
+            <wp14:sizeRelH relativeFrom="page">
               <wp14:pctWidth>0</wp14:pctWidth>
             </wp14:sizeRelH>
-            <wp14:sizeRelV relativeFrom="margin">
+            <wp14:sizeRelV relativeFrom="page">
               <wp14:pctHeight>0</wp14:pctHeight>
             </wp14:sizeRelV>
           </wp:anchor>
         </w:drawing>
       </w:r>
       <w:r>
+        <w:fldChar w:fldCharType="begin"/>
+      </w:r>
+      <w:r>
+        <w:instrText xml:space="preserve"> INCLUDEPICTURE "https://img.notionusercontent.com/s3/prod-files-secure%2F49edef9b-fd4d-8103-9f13-00037ae26bb5%2Fbc04e98c-2adb-4a32-b0da-1b96f9ac8755%2FIMG_6713.jpeg/size/w=2000?exp=1767711412&amp;sig=eIAn1Cdk7_o92AvpS_SiTZwZctu5UeTnYj8CDbQ6ktI&amp;id=276def9b-fd4d-8079-aadc-d0209414dfe2&amp;table=block&amp;userId=18cd872b-594c-81ef-8216-000236e169f7" \* MERGEFORMATINET </w:instrText>
+      </w:r>
+      <w:r>
+        <w:fldChar w:fldCharType="separate"/>
+      </w:r>
+      <w:r>
+        <w:fldChar w:fldCharType="end"/>
+      </w:r>
+      <w:r>
         <w:rPr>
           <w:noProof/>
           <w:lang w:eastAsia="fr-FR"/>
@@ -207,7 +104,7 @@
         <mc:AlternateContent>
           <mc:Choice Requires="wps">
             <w:drawing>
-              <wp:anchor distT="45720" distB="45720" distL="114300" distR="114300" simplePos="0" relativeHeight="251664384" behindDoc="0" locked="0" layoutInCell="1" allowOverlap="1" wp14:anchorId="730B1848" wp14:editId="0BAF6AC2">
+              <wp:anchor distT="45720" distB="45720" distL="114300" distR="114300" simplePos="0" relativeHeight="251664384" behindDoc="0" locked="0" layoutInCell="1" allowOverlap="1" wp14:anchorId="730B1848" wp14:editId="4B4F79DB">
                 <wp:simplePos x="0" y="0"/>
                 <wp:positionH relativeFrom="column">
                   <wp:posOffset>-252095</wp:posOffset>
@@ -262,6 +159,7 @@
                                 <w:szCs w:val="24"/>
                               </w:rPr>
                             </w:pPr>
+                            <w:proofErr w:type="spellStart"/>
                             <w:r>
                               <w:rPr>
                                 <w:rFonts w:asciiTheme="majorHAnsi" w:hAnsiTheme="majorHAnsi"/>
@@ -270,8 +168,31 @@
                                 <w:sz w:val="24"/>
                                 <w:szCs w:val="24"/>
                               </w:rPr>
-                              <w:t>Membres du groupe</w:t>
+                              <w:t>Lesfargues</w:t>
                             </w:r>
+                            <w:proofErr w:type="spellEnd"/>
+                            <w:r>
+                              <w:rPr>
+                                <w:rFonts w:asciiTheme="majorHAnsi" w:hAnsiTheme="majorHAnsi"/>
+                                <w:i/>
+                                <w:color w:val="8A950E"/>
+                                <w:sz w:val="24"/>
+                                <w:szCs w:val="24"/>
+                              </w:rPr>
+                              <w:t xml:space="preserve">, Carnet, Terres, </w:t>
+                            </w:r>
+                            <w:proofErr w:type="spellStart"/>
+                            <w:r>
+                              <w:rPr>
+                                <w:rFonts w:asciiTheme="majorHAnsi" w:hAnsiTheme="majorHAnsi"/>
+                                <w:i/>
+                                <w:color w:val="8A950E"/>
+                                <w:sz w:val="24"/>
+                                <w:szCs w:val="24"/>
+                              </w:rPr>
+                              <w:t>Oustaloup</w:t>
+                            </w:r>
+                            <w:proofErr w:type="spellEnd"/>
                           </w:p>
                         </w:txbxContent>
                       </wps:txbx>
@@ -292,7 +213,11 @@
           </mc:Choice>
           <mc:Fallback>
             <w:pict>
-              <v:shape w14:anchorId="5F19C352" id="_x0000_s1027" type="#_x0000_t202" style="position:absolute;margin-left:-19.85pt;margin-top:710.1pt;width:490.5pt;height:110.6pt;z-index:251664384;visibility:visible;mso-wrap-style:square;mso-width-percent:0;mso-height-percent:200;mso-wrap-distance-left:9pt;mso-wrap-distance-top:3.6pt;mso-wrap-distance-right:9pt;mso-wrap-distance-bottom:3.6pt;mso-position-horizontal:absolute;mso-position-horizontal-relative:text;mso-position-vertical:absolute;mso-position-vertical-relative:text;mso-width-percent:0;mso-height-percent:200;mso-width-relative:margin;mso-height-relative:margin;v-text-anchor:top" o:gfxdata="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" fillcolor="#8a950e" stroked="f">
+              <v:shapetype w14:anchorId="730B1848" id="_x0000_t202" coordsize="21600,21600" o:spt="202" path="m,l,21600r21600,l21600,xe">
+                <v:stroke joinstyle="miter"/>
+                <v:path gradientshapeok="t" o:connecttype="rect"/>
+              </v:shapetype>
+              <v:shape id="Zone de texte 2" o:spid="_x0000_s1026" type="#_x0000_t202" style="position:absolute;margin-left:-19.85pt;margin-top:710.1pt;width:490.5pt;height:110.6pt;z-index:251664384;visibility:visible;mso-wrap-style:square;mso-width-percent:0;mso-height-percent:200;mso-wrap-distance-left:9pt;mso-wrap-distance-top:3.6pt;mso-wrap-distance-right:9pt;mso-wrap-distance-bottom:3.6pt;mso-position-horizontal:absolute;mso-position-horizontal-relative:text;mso-position-vertical:absolute;mso-position-vertical-relative:text;mso-width-percent:0;mso-height-percent:200;mso-width-relative:margin;mso-height-relative:margin;v-text-anchor:top" o:gfxdata="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" fillcolor="#8a950e" stroked="f">
                 <v:fill opacity="32896f"/>
                 <v:textbox style="mso-fit-shape-to-text:t">
                   <w:txbxContent>
@@ -308,6 +233,7 @@
                           <w:szCs w:val="24"/>
                         </w:rPr>
                       </w:pPr>
+                      <w:proofErr w:type="spellStart"/>
                       <w:r>
                         <w:rPr>
                           <w:rFonts w:asciiTheme="majorHAnsi" w:hAnsiTheme="majorHAnsi"/>
@@ -316,8 +242,31 @@
                           <w:sz w:val="24"/>
                           <w:szCs w:val="24"/>
                         </w:rPr>
-                        <w:t>Membres du groupe</w:t>
+                        <w:t>Lesfargues</w:t>
                       </w:r>
+                      <w:proofErr w:type="spellEnd"/>
+                      <w:r>
+                        <w:rPr>
+                          <w:rFonts w:asciiTheme="majorHAnsi" w:hAnsiTheme="majorHAnsi"/>
+                          <w:i/>
+                          <w:color w:val="8A950E"/>
+                          <w:sz w:val="24"/>
+                          <w:szCs w:val="24"/>
+                        </w:rPr>
+                        <w:t xml:space="preserve">, Carnet, Terres, </w:t>
+                      </w:r>
+                      <w:proofErr w:type="spellStart"/>
+                      <w:r>
+                        <w:rPr>
+                          <w:rFonts w:asciiTheme="majorHAnsi" w:hAnsiTheme="majorHAnsi"/>
+                          <w:i/>
+                          <w:color w:val="8A950E"/>
+                          <w:sz w:val="24"/>
+                          <w:szCs w:val="24"/>
+                        </w:rPr>
+                        <w:t>Oustaloup</w:t>
+                      </w:r>
+                      <w:proofErr w:type="spellEnd"/>
                     </w:p>
                   </w:txbxContent>
                 </v:textbox>
@@ -439,7 +388,7 @@
           </mc:Choice>
           <mc:Fallback>
             <w:pict>
-              <v:shape w14:anchorId="6BB8CB80" id="_x0000_s1028" type="#_x0000_t202" style="position:absolute;margin-left:-19.85pt;margin-top:662.7pt;width:490.5pt;height:110.6pt;z-index:251662336;visibility:visible;mso-wrap-style:square;mso-width-percent:0;mso-height-percent:200;mso-wrap-distance-left:9pt;mso-wrap-distance-top:3.6pt;mso-wrap-distance-right:9pt;mso-wrap-distance-bottom:3.6pt;mso-position-horizontal:absolute;mso-position-horizontal-relative:text;mso-position-vertical:absolute;mso-position-vertical-relative:text;mso-width-percent:0;mso-height-percent:200;mso-width-relative:margin;mso-height-relative:margin;v-text-anchor:top" o:gfxdata="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" fillcolor="#8a950e" stroked="f">
+              <v:shape w14:anchorId="639F5DD4" id="_x0000_s1027" type="#_x0000_t202" style="position:absolute;margin-left:-19.85pt;margin-top:662.7pt;width:490.5pt;height:110.6pt;z-index:251662336;visibility:visible;mso-wrap-style:square;mso-width-percent:0;mso-height-percent:200;mso-wrap-distance-left:9pt;mso-wrap-distance-top:3.6pt;mso-wrap-distance-right:9pt;mso-wrap-distance-bottom:3.6pt;mso-position-horizontal:absolute;mso-position-horizontal-relative:text;mso-position-vertical:absolute;mso-position-vertical-relative:text;mso-width-percent:0;mso-height-percent:200;mso-width-relative:margin;mso-height-relative:margin;v-text-anchor:top" o:gfxdata="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" fillcolor="#8a950e" stroked="f">
                 <v:textbox style="mso-fit-shape-to-text:t">
                   <w:txbxContent>
                     <w:p>
@@ -634,6 +583,7 @@
                                 <w:szCs w:val="90"/>
                               </w:rPr>
                             </w:pPr>
+                            <w:proofErr w:type="spellStart"/>
                             <w:r>
                               <w:rPr>
                                 <w:rFonts w:ascii="Caladea" w:hAnsi="Caladea"/>
@@ -642,8 +592,9 @@
                                 <w:sz w:val="90"/>
                                 <w:szCs w:val="90"/>
                               </w:rPr>
-                              <w:t>Nom du projet</w:t>
+                              <w:t>MyCarX</w:t>
                             </w:r>
+                            <w:proofErr w:type="spellEnd"/>
                           </w:p>
                           <w:p>
                             <w:pPr>
@@ -683,7 +634,7 @@
           </mc:Choice>
           <mc:Fallback>
             <w:pict>
-              <v:shape w14:anchorId="79326C42" id="_x0000_s1029" type="#_x0000_t202" style="position:absolute;margin-left:-14.6pt;margin-top:136.95pt;width:413.25pt;height:110.6pt;z-index:251659264;visibility:visible;mso-wrap-style:square;mso-width-percent:0;mso-height-percent:200;mso-wrap-distance-left:9pt;mso-wrap-distance-top:3.6pt;mso-wrap-distance-right:9pt;mso-wrap-distance-bottom:3.6pt;mso-position-horizontal:absolute;mso-position-horizontal-relative:margin;mso-position-vertical:absolute;mso-position-vertical-relative:text;mso-width-percent:0;mso-height-percent:200;mso-width-relative:margin;mso-height-relative:margin;v-text-anchor:top" o:gfxdata="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" stroked="f">
+              <v:shape w14:anchorId="7349C084" id="_x0000_s1028" type="#_x0000_t202" style="position:absolute;margin-left:-14.6pt;margin-top:136.95pt;width:413.25pt;height:110.6pt;z-index:251659264;visibility:visible;mso-wrap-style:square;mso-width-percent:0;mso-height-percent:200;mso-wrap-distance-left:9pt;mso-wrap-distance-top:3.6pt;mso-wrap-distance-right:9pt;mso-wrap-distance-bottom:3.6pt;mso-position-horizontal:absolute;mso-position-horizontal-relative:margin;mso-position-vertical:absolute;mso-position-vertical-relative:text;mso-width-percent:0;mso-height-percent:200;mso-width-relative:margin;mso-height-relative:margin;v-text-anchor:top" o:gfxdata="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" stroked="f">
                 <v:textbox style="mso-fit-shape-to-text:t">
                   <w:txbxContent>
                     <w:p>
@@ -696,6 +647,7 @@
                           <w:szCs w:val="90"/>
                         </w:rPr>
                       </w:pPr>
+                      <w:proofErr w:type="spellStart"/>
                       <w:r>
                         <w:rPr>
                           <w:rFonts w:ascii="Caladea" w:hAnsi="Caladea"/>
@@ -704,8 +656,9 @@
                           <w:sz w:val="90"/>
                           <w:szCs w:val="90"/>
                         </w:rPr>
-                        <w:t>Nom du projet</w:t>
+                        <w:t>MyCarX</w:t>
                       </w:r>
+                      <w:proofErr w:type="spellEnd"/>
                     </w:p>
                     <w:p>
                       <w:pPr>
@@ -830,8 +783,8 @@
         <w:tblLook w:val="04A0" w:firstRow="1" w:lastRow="0" w:firstColumn="1" w:lastColumn="0" w:noHBand="0" w:noVBand="1"/>
       </w:tblPr>
       <w:tblGrid>
-        <w:gridCol w:w="1581"/>
-        <w:gridCol w:w="1581"/>
+        <w:gridCol w:w="1696"/>
+        <w:gridCol w:w="1466"/>
         <w:gridCol w:w="1581"/>
         <w:gridCol w:w="1581"/>
         <w:gridCol w:w="1582"/>
@@ -840,7 +793,7 @@
       <w:tr>
         <w:tc>
           <w:tcPr>
-            <w:tcW w:w="1581" w:type="dxa"/>
+            <w:tcW w:w="1696" w:type="dxa"/>
           </w:tcPr>
           <w:p>
             <w:pPr>
@@ -863,7 +816,7 @@
         </w:tc>
         <w:tc>
           <w:tcPr>
-            <w:tcW w:w="1581" w:type="dxa"/>
+            <w:tcW w:w="1466" w:type="dxa"/>
           </w:tcPr>
           <w:p>
             <w:pPr>
@@ -880,7 +833,15 @@
                 <w:sz w:val="20"/>
                 <w:szCs w:val="20"/>
               </w:rPr>
-              <w:t>Consulter une fiche</w:t>
+              <w:t xml:space="preserve">Consulter </w:t>
+            </w:r>
+            <w:r>
+              <w:rPr>
+                <w:rFonts w:asciiTheme="majorHAnsi" w:hAnsiTheme="majorHAnsi"/>
+                <w:sz w:val="20"/>
+                <w:szCs w:val="20"/>
+              </w:rPr>
+              <w:t>les prix de l’essence</w:t>
             </w:r>
           </w:p>
         </w:tc>
@@ -903,77 +864,7 @@
                 <w:sz w:val="20"/>
                 <w:szCs w:val="20"/>
               </w:rPr>
-              <w:t>Modifier une fiche</w:t>
-            </w:r>
-          </w:p>
-        </w:tc>
-        <w:tc>
-          <w:tcPr>
-            <w:tcW w:w="1581" w:type="dxa"/>
-          </w:tcPr>
-          <w:p>
-            <w:pPr>
-              <w:spacing w:line="240" w:lineRule="auto"/>
-              <w:rPr>
-                <w:rFonts w:asciiTheme="majorHAnsi" w:hAnsiTheme="majorHAnsi"/>
-                <w:sz w:val="20"/>
-                <w:szCs w:val="20"/>
-              </w:rPr>
-            </w:pPr>
-          </w:p>
-        </w:tc>
-        <w:tc>
-          <w:tcPr>
-            <w:tcW w:w="1582" w:type="dxa"/>
-          </w:tcPr>
-          <w:p>
-            <w:pPr>
-              <w:spacing w:line="240" w:lineRule="auto"/>
-              <w:rPr>
-                <w:rFonts w:asciiTheme="majorHAnsi" w:hAnsiTheme="majorHAnsi"/>
-                <w:sz w:val="20"/>
-                <w:szCs w:val="20"/>
-              </w:rPr>
-            </w:pPr>
-          </w:p>
-        </w:tc>
-        <w:tc>
-          <w:tcPr>
-            <w:tcW w:w="1582" w:type="dxa"/>
-          </w:tcPr>
-          <w:p>
-            <w:pPr>
-              <w:spacing w:line="240" w:lineRule="auto"/>
-              <w:rPr>
-                <w:rFonts w:asciiTheme="majorHAnsi" w:hAnsiTheme="majorHAnsi"/>
-                <w:sz w:val="20"/>
-                <w:szCs w:val="20"/>
-              </w:rPr>
-            </w:pPr>
-          </w:p>
-        </w:tc>
-      </w:tr>
-      <w:tr>
-        <w:tc>
-          <w:tcPr>
-            <w:tcW w:w="1581" w:type="dxa"/>
-          </w:tcPr>
-          <w:p>
-            <w:pPr>
-              <w:spacing w:line="240" w:lineRule="auto"/>
-              <w:rPr>
-                <w:rFonts w:asciiTheme="majorHAnsi" w:hAnsiTheme="majorHAnsi"/>
-                <w:sz w:val="20"/>
-                <w:szCs w:val="20"/>
-              </w:rPr>
-            </w:pPr>
-            <w:r>
-              <w:rPr>
-                <w:rFonts w:asciiTheme="majorHAnsi" w:hAnsiTheme="majorHAnsi"/>
-                <w:sz w:val="20"/>
-                <w:szCs w:val="20"/>
-              </w:rPr>
-              <w:t>Utilisateur connecté</w:t>
+              <w:t>Consulter les garages à proximité</w:t>
             </w:r>
           </w:p>
         </w:tc>
@@ -996,75 +887,13 @@
                 <w:sz w:val="20"/>
                 <w:szCs w:val="20"/>
               </w:rPr>
-              <w:t>X</w:t>
+              <w:t>Déposer et consulter des documents</w:t>
             </w:r>
           </w:p>
         </w:tc>
         <w:tc>
           <w:tcPr>
-            <w:tcW w:w="1581" w:type="dxa"/>
-          </w:tcPr>
-          <w:p>
-            <w:pPr>
-              <w:spacing w:line="240" w:lineRule="auto"/>
-              <w:rPr>
-                <w:rFonts w:asciiTheme="majorHAnsi" w:hAnsiTheme="majorHAnsi"/>
-                <w:sz w:val="20"/>
-                <w:szCs w:val="20"/>
-              </w:rPr>
-            </w:pPr>
-          </w:p>
-        </w:tc>
-        <w:tc>
-          <w:tcPr>
-            <w:tcW w:w="1581" w:type="dxa"/>
-          </w:tcPr>
-          <w:p>
-            <w:pPr>
-              <w:spacing w:line="240" w:lineRule="auto"/>
-              <w:rPr>
-                <w:rFonts w:asciiTheme="majorHAnsi" w:hAnsiTheme="majorHAnsi"/>
-                <w:sz w:val="20"/>
-                <w:szCs w:val="20"/>
-              </w:rPr>
-            </w:pPr>
-          </w:p>
-        </w:tc>
-        <w:tc>
-          <w:tcPr>
             <w:tcW w:w="1582" w:type="dxa"/>
-          </w:tcPr>
-          <w:p>
-            <w:pPr>
-              <w:spacing w:line="240" w:lineRule="auto"/>
-              <w:rPr>
-                <w:rFonts w:asciiTheme="majorHAnsi" w:hAnsiTheme="majorHAnsi"/>
-                <w:sz w:val="20"/>
-                <w:szCs w:val="20"/>
-              </w:rPr>
-            </w:pPr>
-          </w:p>
-        </w:tc>
-        <w:tc>
-          <w:tcPr>
-            <w:tcW w:w="1582" w:type="dxa"/>
-          </w:tcPr>
-          <w:p>
-            <w:pPr>
-              <w:spacing w:line="240" w:lineRule="auto"/>
-              <w:rPr>
-                <w:rFonts w:asciiTheme="majorHAnsi" w:hAnsiTheme="majorHAnsi"/>
-                <w:sz w:val="20"/>
-                <w:szCs w:val="20"/>
-              </w:rPr>
-            </w:pPr>
-          </w:p>
-        </w:tc>
-      </w:tr>
-      <w:tr>
-        <w:tc>
-          <w:tcPr>
-            <w:tcW w:w="1581" w:type="dxa"/>
           </w:tcPr>
           <w:p>
             <w:pPr>
@@ -1081,13 +910,77 @@
                 <w:sz w:val="20"/>
                 <w:szCs w:val="20"/>
               </w:rPr>
-              <w:t>Administrateur</w:t>
+              <w:t>Ajouter et consulter ses véhicules</w:t>
             </w:r>
           </w:p>
         </w:tc>
         <w:tc>
           <w:tcPr>
-            <w:tcW w:w="1581" w:type="dxa"/>
+            <w:tcW w:w="1582" w:type="dxa"/>
+          </w:tcPr>
+          <w:p>
+            <w:pPr>
+              <w:spacing w:line="240" w:lineRule="auto"/>
+              <w:rPr>
+                <w:rFonts w:asciiTheme="majorHAnsi" w:hAnsiTheme="majorHAnsi"/>
+                <w:sz w:val="20"/>
+                <w:szCs w:val="20"/>
+              </w:rPr>
+            </w:pPr>
+            <w:r>
+              <w:rPr>
+                <w:rFonts w:asciiTheme="majorHAnsi" w:hAnsiTheme="majorHAnsi"/>
+                <w:sz w:val="20"/>
+                <w:szCs w:val="20"/>
+              </w:rPr>
+              <w:t>Accéder aux statistiques véhicules</w:t>
+            </w:r>
+          </w:p>
+        </w:tc>
+      </w:tr>
+      <w:tr>
+        <w:tc>
+          <w:tcPr>
+            <w:tcW w:w="1696" w:type="dxa"/>
+          </w:tcPr>
+          <w:p>
+            <w:pPr>
+              <w:spacing w:line="240" w:lineRule="auto"/>
+              <w:rPr>
+                <w:rFonts w:asciiTheme="majorHAnsi" w:hAnsiTheme="majorHAnsi"/>
+                <w:sz w:val="20"/>
+                <w:szCs w:val="20"/>
+              </w:rPr>
+            </w:pPr>
+            <w:r>
+              <w:rPr>
+                <w:rFonts w:asciiTheme="majorHAnsi" w:hAnsiTheme="majorHAnsi"/>
+                <w:sz w:val="20"/>
+                <w:szCs w:val="20"/>
+              </w:rPr>
+              <w:t>Compte</w:t>
+            </w:r>
+            <w:r>
+              <w:rPr>
+                <w:rFonts w:asciiTheme="majorHAnsi" w:hAnsiTheme="majorHAnsi"/>
+                <w:sz w:val="20"/>
+                <w:szCs w:val="20"/>
+              </w:rPr>
+              <w:t xml:space="preserve"> </w:t>
+            </w:r>
+            <w:r>
+              <w:rPr>
+                <w:rFonts w:asciiTheme="majorHAnsi" w:hAnsiTheme="majorHAnsi"/>
+                <w:sz w:val="20"/>
+                <w:szCs w:val="20"/>
+              </w:rPr>
+              <w:t>client</w:t>
+            </w:r>
+          </w:p>
+        </w:tc>
+        <w:tc>
+          <w:tcPr>
+            <w:tcW w:w="1466" w:type="dxa"/>
           </w:tcPr>
           <w:p>
             <w:pPr>
@@ -1144,6 +1037,14 @@
                 <w:szCs w:val="20"/>
               </w:rPr>
             </w:pPr>
+            <w:r>
+              <w:rPr>
+                <w:rFonts w:asciiTheme="majorHAnsi" w:hAnsiTheme="majorHAnsi"/>
+                <w:sz w:val="20"/>
+                <w:szCs w:val="20"/>
+              </w:rPr>
+              <w:t>X</w:t>
+            </w:r>
           </w:p>
         </w:tc>
         <w:tc>
@@ -1159,6 +1060,14 @@
                 <w:szCs w:val="20"/>
               </w:rPr>
             </w:pPr>
+            <w:r>
+              <w:rPr>
+                <w:rFonts w:asciiTheme="majorHAnsi" w:hAnsiTheme="majorHAnsi"/>
+                <w:sz w:val="20"/>
+                <w:szCs w:val="20"/>
+              </w:rPr>
+              <w:t>X</w:t>
+            </w:r>
           </w:p>
         </w:tc>
         <w:tc>
@@ -1177,6 +1086,146 @@
           </w:p>
         </w:tc>
       </w:tr>
+      <w:tr>
+        <w:tc>
+          <w:tcPr>
+            <w:tcW w:w="1696" w:type="dxa"/>
+          </w:tcPr>
+          <w:p>
+            <w:pPr>
+              <w:spacing w:line="240" w:lineRule="auto"/>
+              <w:rPr>
+                <w:rFonts w:asciiTheme="majorHAnsi" w:hAnsiTheme="majorHAnsi"/>
+                <w:sz w:val="20"/>
+                <w:szCs w:val="20"/>
+              </w:rPr>
+            </w:pPr>
+            <w:r>
+              <w:rPr>
+                <w:rFonts w:asciiTheme="majorHAnsi" w:hAnsiTheme="majorHAnsi"/>
+                <w:sz w:val="20"/>
+                <w:szCs w:val="20"/>
+              </w:rPr>
+              <w:t>Compte garagiste</w:t>
+            </w:r>
+          </w:p>
+        </w:tc>
+        <w:tc>
+          <w:tcPr>
+            <w:tcW w:w="1466" w:type="dxa"/>
+          </w:tcPr>
+          <w:p>
+            <w:pPr>
+              <w:spacing w:line="240" w:lineRule="auto"/>
+              <w:rPr>
+                <w:rFonts w:asciiTheme="majorHAnsi" w:hAnsiTheme="majorHAnsi"/>
+                <w:sz w:val="20"/>
+                <w:szCs w:val="20"/>
+              </w:rPr>
+            </w:pPr>
+            <w:r>
+              <w:rPr>
+                <w:rFonts w:asciiTheme="majorHAnsi" w:hAnsiTheme="majorHAnsi"/>
+                <w:sz w:val="20"/>
+                <w:szCs w:val="20"/>
+              </w:rPr>
+              <w:t>X</w:t>
+            </w:r>
+          </w:p>
+        </w:tc>
+        <w:tc>
+          <w:tcPr>
+            <w:tcW w:w="1581" w:type="dxa"/>
+          </w:tcPr>
+          <w:p>
+            <w:pPr>
+              <w:spacing w:line="240" w:lineRule="auto"/>
+              <w:rPr>
+                <w:rFonts w:asciiTheme="majorHAnsi" w:hAnsiTheme="majorHAnsi"/>
+                <w:sz w:val="20"/>
+                <w:szCs w:val="20"/>
+              </w:rPr>
+            </w:pPr>
+            <w:r>
+              <w:rPr>
+                <w:rFonts w:asciiTheme="majorHAnsi" w:hAnsiTheme="majorHAnsi"/>
+                <w:sz w:val="20"/>
+                <w:szCs w:val="20"/>
+              </w:rPr>
+              <w:t>X</w:t>
+            </w:r>
+          </w:p>
+        </w:tc>
+        <w:tc>
+          <w:tcPr>
+            <w:tcW w:w="1581" w:type="dxa"/>
+          </w:tcPr>
+          <w:p>
+            <w:pPr>
+              <w:spacing w:line="240" w:lineRule="auto"/>
+              <w:rPr>
+                <w:rFonts w:asciiTheme="majorHAnsi" w:hAnsiTheme="majorHAnsi"/>
+                <w:sz w:val="20"/>
+                <w:szCs w:val="20"/>
+              </w:rPr>
+            </w:pPr>
+            <w:r>
+              <w:rPr>
+                <w:rFonts w:asciiTheme="majorHAnsi" w:hAnsiTheme="majorHAnsi"/>
+                <w:sz w:val="20"/>
+                <w:szCs w:val="20"/>
+              </w:rPr>
+              <w:t>X</w:t>
+            </w:r>
+          </w:p>
+        </w:tc>
+        <w:tc>
+          <w:tcPr>
+            <w:tcW w:w="1582" w:type="dxa"/>
+          </w:tcPr>
+          <w:p>
+            <w:pPr>
+              <w:spacing w:line="240" w:lineRule="auto"/>
+              <w:rPr>
+                <w:rFonts w:asciiTheme="majorHAnsi" w:hAnsiTheme="majorHAnsi"/>
+                <w:sz w:val="20"/>
+                <w:szCs w:val="20"/>
+              </w:rPr>
+            </w:pPr>
+            <w:r>
+              <w:rPr>
+                <w:rFonts w:asciiTheme="majorHAnsi" w:hAnsiTheme="majorHAnsi"/>
+                <w:sz w:val="20"/>
+                <w:szCs w:val="20"/>
+              </w:rPr>
+              <w:t>X</w:t>
+            </w:r>
+          </w:p>
+        </w:tc>
+        <w:tc>
+          <w:tcPr>
+            <w:tcW w:w="1582" w:type="dxa"/>
+          </w:tcPr>
+          <w:p>
+            <w:pPr>
+              <w:spacing w:line="240" w:lineRule="auto"/>
+              <w:rPr>
+                <w:rFonts w:asciiTheme="majorHAnsi" w:hAnsiTheme="majorHAnsi"/>
+                <w:sz w:val="20"/>
+                <w:szCs w:val="20"/>
+              </w:rPr>
+            </w:pPr>
+            <w:r>
+              <w:rPr>
+                <w:rFonts w:asciiTheme="majorHAnsi" w:hAnsiTheme="majorHAnsi"/>
+                <w:sz w:val="20"/>
+                <w:szCs w:val="20"/>
+              </w:rPr>
+              <w:t>X</w:t>
+            </w:r>
+          </w:p>
+        </w:tc>
+      </w:tr>
     </w:tbl>
     <w:p>
       <w:pPr>
@@ -1208,55 +1257,535 @@
     </w:p>
     <w:p>
       <w:pPr>
-        <w:spacing w:line="240" w:lineRule="auto"/>
+        <w:pStyle w:val="Titre3"/>
+      </w:pPr>
+      <w:r>
+        <w:t>Côté utilisateur</w:t>
+      </w:r>
+    </w:p>
+    <w:p>
+      <w:pPr>
+        <w:numPr>
+          <w:ilvl w:val="0"/>
+          <w:numId w:val="6"/>
+        </w:numPr>
+        <w:spacing w:before="100" w:beforeAutospacing="1" w:after="100" w:afterAutospacing="1" w:line="240" w:lineRule="auto"/>
+      </w:pPr>
+      <w:r>
+        <w:rPr>
+          <w:rStyle w:val="lev"/>
+        </w:rPr>
+        <w:t>Gestion des véhicules</w:t>
+      </w:r>
+      <w:r>
+        <w:t xml:space="preserve"> : </w:t>
+      </w:r>
+    </w:p>
+    <w:p>
+      <w:pPr>
+        <w:numPr>
+          <w:ilvl w:val="1"/>
+          <w:numId w:val="6"/>
+        </w:numPr>
+        <w:spacing w:before="100" w:beforeAutospacing="1" w:after="100" w:afterAutospacing="1" w:line="240" w:lineRule="auto"/>
+      </w:pPr>
+      <w:r>
+        <w:t>Renseigner marque, modèle, année, kilométrage, type d’énergie (si voiture).</w:t>
+      </w:r>
+    </w:p>
+    <w:p>
+      <w:pPr>
+        <w:numPr>
+          <w:ilvl w:val="0"/>
+          <w:numId w:val="6"/>
+        </w:numPr>
+        <w:spacing w:before="100" w:beforeAutospacing="1" w:after="100" w:afterAutospacing="1" w:line="240" w:lineRule="auto"/>
+      </w:pPr>
+      <w:r>
+        <w:rPr>
+          <w:rStyle w:val="lev"/>
+        </w:rPr>
+        <w:t>Suivi d’entretien</w:t>
+      </w:r>
+      <w:r>
+        <w:t xml:space="preserve"> : </w:t>
+      </w:r>
+    </w:p>
+    <w:p>
+      <w:pPr>
+        <w:numPr>
+          <w:ilvl w:val="1"/>
+          <w:numId w:val="6"/>
+        </w:numPr>
+        <w:spacing w:before="100" w:beforeAutospacing="1" w:after="100" w:afterAutospacing="1" w:line="240" w:lineRule="auto"/>
+      </w:pPr>
+      <w:r>
+        <w:t>Ajouter une opération d’entretien</w:t>
+      </w:r>
+    </w:p>
+    <w:p>
+      <w:pPr>
+        <w:numPr>
+          <w:ilvl w:val="1"/>
+          <w:numId w:val="6"/>
+        </w:numPr>
+        <w:spacing w:before="100" w:beforeAutospacing="1" w:after="100" w:afterAutospacing="1" w:line="240" w:lineRule="auto"/>
+      </w:pPr>
+      <w:r>
+        <w:t>Enregistrer la date, le kilométrage, le coût, le garage ou atelier.</w:t>
+      </w:r>
+    </w:p>
+    <w:p>
+      <w:pPr>
+        <w:numPr>
+          <w:ilvl w:val="1"/>
+          <w:numId w:val="6"/>
+        </w:numPr>
+        <w:spacing w:before="100" w:beforeAutospacing="1" w:after="100" w:afterAutospacing="1" w:line="240" w:lineRule="auto"/>
+      </w:pPr>
+      <w:r>
+        <w:t>Visualiser l’historique des entretiens.</w:t>
+      </w:r>
+    </w:p>
+    <w:p>
+      <w:pPr>
+        <w:numPr>
+          <w:ilvl w:val="1"/>
+          <w:numId w:val="6"/>
+        </w:numPr>
+        <w:spacing w:before="100" w:beforeAutospacing="1" w:after="100" w:afterAutospacing="1" w:line="240" w:lineRule="auto"/>
+      </w:pPr>
+      <w:r>
+        <w:t>Planifier un futur entretien avec rappel (notification mail).</w:t>
+      </w:r>
+    </w:p>
+    <w:p>
+      <w:pPr>
+        <w:numPr>
+          <w:ilvl w:val="0"/>
+          <w:numId w:val="6"/>
+        </w:numPr>
+        <w:spacing w:before="100" w:beforeAutospacing="1" w:after="100" w:afterAutospacing="1" w:line="240" w:lineRule="auto"/>
+      </w:pPr>
+      <w:r>
+        <w:rPr>
+          <w:rStyle w:val="lev"/>
+        </w:rPr>
+        <w:t>Tableau de bord personnel</w:t>
+      </w:r>
+      <w:r>
+        <w:t xml:space="preserve"> : </w:t>
+      </w:r>
+    </w:p>
+    <w:p>
+      <w:pPr>
+        <w:numPr>
+          <w:ilvl w:val="1"/>
+          <w:numId w:val="6"/>
+        </w:numPr>
+        <w:spacing w:before="100" w:beforeAutospacing="1" w:after="100" w:afterAutospacing="1" w:line="240" w:lineRule="auto"/>
+      </w:pPr>
+      <w:r>
+        <w:t>Aperçu des entretiens à venir.</w:t>
+      </w:r>
+    </w:p>
+    <w:p>
+      <w:pPr>
+        <w:numPr>
+          <w:ilvl w:val="1"/>
+          <w:numId w:val="6"/>
+        </w:numPr>
+        <w:spacing w:before="100" w:beforeAutospacing="1" w:after="100" w:afterAutospacing="1" w:line="240" w:lineRule="auto"/>
+      </w:pPr>
+      <w:r>
+        <w:t>Graphique des coûts d’entretien dans le temps.</w:t>
+      </w:r>
+    </w:p>
+    <w:p>
+      <w:pPr>
+        <w:pStyle w:val="Titre3"/>
+      </w:pPr>
+      <w:r>
+        <w:t>Côté administrateur</w:t>
+      </w:r>
+    </w:p>
+    <w:p>
+      <w:pPr>
+        <w:numPr>
+          <w:ilvl w:val="0"/>
+          <w:numId w:val="7"/>
+        </w:numPr>
+        <w:spacing w:before="100" w:beforeAutospacing="1" w:after="100" w:afterAutospacing="1" w:line="240" w:lineRule="auto"/>
+      </w:pPr>
+      <w:r>
+        <w:t>Voir la liste des utilisateurs et leurs véhicules.</w:t>
+      </w:r>
+    </w:p>
+    <w:p>
+      <w:pPr>
+        <w:numPr>
+          <w:ilvl w:val="0"/>
+          <w:numId w:val="7"/>
+        </w:numPr>
+        <w:spacing w:before="100" w:beforeAutospacing="1" w:after="100" w:afterAutospacing="1" w:line="240" w:lineRule="auto"/>
+      </w:pPr>
+      <w:r>
+        <w:rPr>
+          <w:rStyle w:val="lev"/>
+        </w:rPr>
+        <w:t>Statistiques globales</w:t>
+      </w:r>
+      <w:r>
+        <w:t xml:space="preserve"> : </w:t>
+      </w:r>
+    </w:p>
+    <w:p>
+      <w:pPr>
+        <w:numPr>
+          <w:ilvl w:val="1"/>
+          <w:numId w:val="7"/>
+        </w:numPr>
+        <w:spacing w:before="100" w:beforeAutospacing="1" w:after="100" w:afterAutospacing="1" w:line="240" w:lineRule="auto"/>
+      </w:pPr>
+      <w:r>
+        <w:t>Classement des véhicules les plus fiables, demandant le moins d’entretien</w:t>
+      </w:r>
+    </w:p>
+    <w:p>
+      <w:pPr>
+        <w:numPr>
+          <w:ilvl w:val="1"/>
+          <w:numId w:val="7"/>
+        </w:numPr>
+        <w:spacing w:before="100" w:beforeAutospacing="1" w:after="100" w:afterAutospacing="1" w:line="240" w:lineRule="auto"/>
+      </w:pPr>
+      <w:r>
+        <w:t>Moyenne des coûts d’entretien par type de véhicule.</w:t>
+      </w:r>
+    </w:p>
+    <w:p>
+      <w:pPr>
+        <w:numPr>
+          <w:ilvl w:val="1"/>
+          <w:numId w:val="7"/>
+        </w:numPr>
+        <w:spacing w:before="100" w:beforeAutospacing="1" w:after="100" w:afterAutospacing="1" w:line="240" w:lineRule="auto"/>
+      </w:pPr>
+      <w:r>
+        <w:t>Nombre total d’entretiens enregistrés sur une période donnée.</w:t>
+      </w:r>
+    </w:p>
+    <w:p>
+      <w:pPr>
+        <w:pStyle w:val="Titre3"/>
+      </w:pPr>
+      <w:r>
+        <w:lastRenderedPageBreak/>
+        <w:t>Fonctionnalités générales :</w:t>
+      </w:r>
+    </w:p>
+    <w:p>
+      <w:pPr>
+        <w:numPr>
+          <w:ilvl w:val="0"/>
+          <w:numId w:val="8"/>
+        </w:numPr>
+        <w:spacing w:before="100" w:beforeAutospacing="1" w:after="100" w:afterAutospacing="1" w:line="240" w:lineRule="auto"/>
+      </w:pPr>
+      <w:r>
+        <w:t>Authentification sécurisée</w:t>
+      </w:r>
+    </w:p>
+    <w:p>
+      <w:pPr>
+        <w:numPr>
+          <w:ilvl w:val="0"/>
+          <w:numId w:val="8"/>
+        </w:numPr>
+        <w:spacing w:before="100" w:beforeAutospacing="1" w:after="100" w:afterAutospacing="1" w:line="240" w:lineRule="auto"/>
+      </w:pPr>
+      <w:r>
+        <w:t>Gestion des rôles (utilisateur/admin)</w:t>
+      </w:r>
+    </w:p>
+    <w:p>
+      <w:pPr>
+        <w:pStyle w:val="Titre2"/>
+      </w:pPr>
+      <w:r>
+        <w:t>Contraintes techniques</w:t>
+      </w:r>
+    </w:p>
+    <w:p>
+      <w:pPr>
+        <w:numPr>
+          <w:ilvl w:val="0"/>
+          <w:numId w:val="9"/>
+        </w:numPr>
+        <w:spacing w:before="100" w:beforeAutospacing="1" w:after="100" w:afterAutospacing="1" w:line="240" w:lineRule="auto"/>
+      </w:pPr>
+      <w:proofErr w:type="spellStart"/>
+      <w:r>
+        <w:rPr>
+          <w:rStyle w:val="lev"/>
+        </w:rPr>
+        <w:t>Front-end</w:t>
+      </w:r>
+      <w:proofErr w:type="spellEnd"/>
+      <w:r>
+        <w:t xml:space="preserve"> : HTML, CSS, JS</w:t>
+      </w:r>
+    </w:p>
+    <w:p>
+      <w:pPr>
+        <w:numPr>
+          <w:ilvl w:val="0"/>
+          <w:numId w:val="9"/>
+        </w:numPr>
+        <w:spacing w:before="100" w:beforeAutospacing="1" w:after="100" w:afterAutospacing="1" w:line="240" w:lineRule="auto"/>
+      </w:pPr>
+      <w:proofErr w:type="spellStart"/>
+      <w:r>
+        <w:rPr>
+          <w:rStyle w:val="lev"/>
+        </w:rPr>
+        <w:t>Back-end</w:t>
+      </w:r>
+      <w:proofErr w:type="spellEnd"/>
+      <w:r>
+        <w:t xml:space="preserve"> : PHP, Verge3D</w:t>
+      </w:r>
+    </w:p>
+    <w:p>
+      <w:pPr>
+        <w:numPr>
+          <w:ilvl w:val="0"/>
+          <w:numId w:val="9"/>
+        </w:numPr>
+        <w:spacing w:before="100" w:beforeAutospacing="1" w:after="100" w:afterAutospacing="1" w:line="240" w:lineRule="auto"/>
+      </w:pPr>
+      <w:r>
+        <w:t>Modélisation 3D : Blender</w:t>
+      </w:r>
+    </w:p>
+    <w:p>
+      <w:pPr>
+        <w:numPr>
+          <w:ilvl w:val="0"/>
+          <w:numId w:val="9"/>
+        </w:numPr>
+        <w:spacing w:before="100" w:beforeAutospacing="1" w:after="100" w:afterAutospacing="1" w:line="240" w:lineRule="auto"/>
+      </w:pPr>
+      <w:r>
+        <w:rPr>
+          <w:rStyle w:val="lev"/>
+        </w:rPr>
+        <w:t>Base de données</w:t>
+      </w:r>
+      <w:r>
+        <w:t xml:space="preserve"> : MySQL</w:t>
+      </w:r>
+    </w:p>
+    <w:p>
+      <w:pPr>
+        <w:numPr>
+          <w:ilvl w:val="0"/>
+          <w:numId w:val="9"/>
+        </w:numPr>
+        <w:spacing w:before="100" w:beforeAutospacing="1" w:after="100" w:afterAutospacing="1" w:line="240" w:lineRule="auto"/>
+      </w:pPr>
+      <w:r>
+        <w:rPr>
+          <w:rStyle w:val="lev"/>
+        </w:rPr>
+        <w:t>Hébergement</w:t>
+      </w:r>
+      <w:r>
+        <w:t xml:space="preserve"> : serveur web</w:t>
+      </w:r>
+    </w:p>
+    <w:p>
+      <w:pPr>
+        <w:numPr>
+          <w:ilvl w:val="0"/>
+          <w:numId w:val="9"/>
+        </w:numPr>
+        <w:spacing w:before="100" w:beforeAutospacing="1" w:after="100" w:afterAutospacing="1" w:line="240" w:lineRule="auto"/>
+      </w:pPr>
+      <w:r>
+        <w:rPr>
+          <w:rStyle w:val="lev"/>
+        </w:rPr>
+        <w:t>Sécurité</w:t>
+      </w:r>
+      <w:r>
+        <w:t xml:space="preserve"> : gestion des mots de passe haché, RGPD</w:t>
+      </w:r>
+    </w:p>
+    <w:p>
+      <w:pPr>
         <w:rPr>
           <w:rFonts w:asciiTheme="majorHAnsi" w:hAnsiTheme="majorHAnsi"/>
           <w:sz w:val="20"/>
-          <w:szCs w:val="20"/>
-        </w:rPr>
-      </w:pPr>
-      <w:r>
+        </w:rPr>
+      </w:pPr>
+    </w:p>
+    <w:p>
+      <w:pPr>
+        <w:pStyle w:val="Titre1paragraphe"/>
+      </w:pPr>
+      <w:r>
+        <w:t>Cahier technique</w:t>
+      </w:r>
+    </w:p>
+    <w:p>
+      <w:pPr>
+        <w:pStyle w:val="Titre2paragraphe"/>
+        <w:rPr>
+          <w:sz w:val="24"/>
+          <w:szCs w:val="24"/>
+        </w:rPr>
+      </w:pPr>
+      <w:r>
+        <w:t>Technologies et version utilisées</w:t>
+      </w:r>
+    </w:p>
+    <w:p>
+      <w:pPr>
+        <w:pStyle w:val="Texte"/>
+      </w:pPr>
+      <w:r>
+        <w:t>Indiquer ici les technologies et logiciels utilisées ainsi que la version. L'objectif est de permettre à un technicien de pouvoir déployer votre application sur un environnement de test.</w:t>
+      </w:r>
+    </w:p>
+    <w:p>
+      <w:pPr>
+        <w:pStyle w:val="Titre2paragraphe"/>
+        <w:rPr>
+          <w:sz w:val="24"/>
+          <w:szCs w:val="24"/>
+        </w:rPr>
+      </w:pPr>
+      <w:r>
+        <w:t>Arborescence du projet</w:t>
+      </w:r>
+    </w:p>
+    <w:p>
+      <w:pPr>
+        <w:pStyle w:val="Texte"/>
+      </w:pPr>
+      <w:r>
+        <w:t>Décrivez l'arborescence des fichiers de votre programme afin qu'un futur développeur puisse comprendre comment est rangé votre code source</w:t>
+      </w:r>
+      <w:r>
+        <w:t xml:space="preserve"> et comment sont nommées les ressources</w:t>
+      </w:r>
+      <w:r>
+        <w:t>.</w:t>
+      </w:r>
+    </w:p>
+    <w:p>
+      <w:pPr>
+        <w:pStyle w:val="Titre2paragraphe"/>
+        <w:rPr>
+          <w:sz w:val="24"/>
+          <w:szCs w:val="24"/>
+        </w:rPr>
+      </w:pPr>
+      <w:r>
+        <w:t>Base de données et modèle de données</w:t>
+      </w:r>
+    </w:p>
+    <w:p>
+      <w:pPr>
+        <w:pStyle w:val="Texte"/>
+      </w:pPr>
+      <w:r>
+        <w:t xml:space="preserve">Réaliser le schéma de conception de la base de données si vous </w:t>
+      </w:r>
+      <w:r>
+        <w:t>en avez un à l'aide d'un schéma.</w:t>
+      </w:r>
+    </w:p>
+    <w:p>
+      <w:pPr>
+        <w:pStyle w:val="Titre2paragraphe"/>
+      </w:pPr>
+      <w:r>
+        <w:t xml:space="preserve">Architecture de votre projet </w:t>
+      </w:r>
+    </w:p>
+    <w:p>
+      <w:pPr>
+        <w:pStyle w:val="Texte"/>
+      </w:pPr>
+      <w:r>
+        <w:t xml:space="preserve">Faite un schéma de l’architecture fonctionnel de votre projet avec le/les APIs externes que vous utilisez et les différentes services. </w:t>
+      </w:r>
+    </w:p>
+    <w:p>
+      <w:pPr>
+        <w:pStyle w:val="Titre2paragraphe"/>
+        <w:rPr>
+          <w:sz w:val="24"/>
+          <w:szCs w:val="24"/>
+        </w:rPr>
+      </w:pPr>
+      <w:r>
+        <w:t>Plan de sauvegarde</w:t>
+      </w:r>
+    </w:p>
+    <w:p>
+      <w:pPr>
+        <w:pStyle w:val="Texte"/>
+      </w:pPr>
+      <w:r>
+        <w:t xml:space="preserve">Si vous avez un lien </w:t>
+      </w:r>
+      <w:proofErr w:type="spellStart"/>
+      <w:r>
+        <w:t>gitlab</w:t>
+      </w:r>
+      <w:proofErr w:type="spellEnd"/>
+      <w:r>
+        <w:t xml:space="preserve"> sur le git de l'université, indiquer le lien. Si vous souhaitez un espace git, n'hésitez pas à le créer sur git.univ-pau.fr. </w:t>
+      </w:r>
+      <w:r>
+        <w:t>Ajoutez-moi</w:t>
+      </w:r>
+      <w:r>
+        <w:t xml:space="preserve"> et M. Bourcier</w:t>
+      </w:r>
+      <w:r>
+        <w:t xml:space="preserve"> en tant que propriétaire</w:t>
+      </w:r>
+      <w:r>
+        <w:t xml:space="preserve"> de votre git.</w:t>
+      </w:r>
+    </w:p>
+    <w:p>
+      <w:pPr>
         <w:rPr>
           <w:rFonts w:asciiTheme="majorHAnsi" w:hAnsiTheme="majorHAnsi"/>
           <w:sz w:val="20"/>
-          <w:szCs w:val="20"/>
-        </w:rPr>
-        <w:t>Rappeler les fonctionnalités de votre application (</w:t>
-      </w:r>
-      <w:proofErr w:type="spellStart"/>
-      <w:r>
+        </w:rPr>
+      </w:pPr>
+    </w:p>
+    <w:p>
+      <w:pPr>
+        <w:pStyle w:val="Titre1paragraphe"/>
+      </w:pPr>
+      <w:r>
+        <w:t>Bilan</w:t>
+      </w:r>
+    </w:p>
+    <w:p>
+      <w:pPr>
         <w:rPr>
           <w:rFonts w:asciiTheme="majorHAnsi" w:hAnsiTheme="majorHAnsi"/>
           <w:sz w:val="20"/>
-          <w:szCs w:val="20"/>
-        </w:rPr>
-        <w:t>cf</w:t>
-      </w:r>
-      <w:proofErr w:type="spellEnd"/>
-      <w:r>
-        <w:rPr>
-          <w:rFonts w:asciiTheme="majorHAnsi" w:hAnsiTheme="majorHAnsi"/>
-          <w:sz w:val="20"/>
-          <w:szCs w:val="20"/>
-        </w:rPr>
-        <w:t xml:space="preserve"> cahier des charges).</w:t>
-      </w:r>
-    </w:p>
-    <w:p>
-      <w:pPr>
-        <w:rPr>
-          <w:rFonts w:asciiTheme="majorHAnsi" w:hAnsiTheme="majorHAnsi"/>
-          <w:sz w:val="20"/>
-        </w:rPr>
-      </w:pPr>
-    </w:p>
-    <w:p>
-      <w:pPr>
-        <w:pStyle w:val="Titre1paragraphe"/>
-      </w:pPr>
-      <w:r>
-        <w:t>Cahier technique</w:t>
-      </w:r>
+        </w:rPr>
+      </w:pPr>
     </w:p>
     <w:p>
       <w:pPr>
@@ -1267,7 +1796,7 @@
         </w:rPr>
       </w:pPr>
       <w:r>
-        <w:t>Technologies et version utilisées</w:t>
+        <w:t>Complétude du projet</w:t>
       </w:r>
     </w:p>
     <w:p>
@@ -1275,7 +1804,27 @@
         <w:pStyle w:val="Texte"/>
       </w:pPr>
       <w:r>
-        <w:t>Indiquer ici les technologies et logiciels utilisées ainsi que la version. L'objectif est de permettre à un technicien de pouvoir déployer votre application sur un environnement de test.</w:t>
+        <w:t>Indiquer le pourcentage de complétude du projet par rapport aux objectifs prévus</w:t>
+      </w:r>
+      <w:r>
+        <w:t xml:space="preserve"> en illustrant avec un comparatif de votre diagramme de Gantt prévu et réalisé</w:t>
+      </w:r>
+      <w:r>
+        <w:t>.</w:t>
+      </w:r>
+    </w:p>
+    <w:p>
+      <w:pPr>
+        <w:pStyle w:val="Texte"/>
+      </w:pPr>
+      <w:r>
+        <w:t>Si vous avez dû changer d'objectifs en cours de route, indiquez le ici</w:t>
+      </w:r>
+      <w:r>
+        <w:t xml:space="preserve"> et donner la raison/justification</w:t>
+      </w:r>
+      <w:r>
+        <w:t>.</w:t>
       </w:r>
     </w:p>
     <w:p>
@@ -1287,176 +1836,7 @@
         </w:rPr>
       </w:pPr>
       <w:r>
-        <w:t>Arborescence du projet</w:t>
-      </w:r>
-    </w:p>
-    <w:p>
-      <w:pPr>
-        <w:pStyle w:val="Texte"/>
-      </w:pPr>
-      <w:r>
-        <w:t>Décrivez l'arborescence des fichiers de votre programme afin qu'un futur développeur puisse comprendre comment est rangé votre code source</w:t>
-      </w:r>
-      <w:r>
-        <w:t xml:space="preserve"> et comment sont nommées les ressources</w:t>
-      </w:r>
-      <w:r>
-        <w:t>.</w:t>
-      </w:r>
-    </w:p>
-    <w:p>
-      <w:pPr>
-        <w:pStyle w:val="Titre2paragraphe"/>
-        <w:rPr>
-          <w:sz w:val="24"/>
-          <w:szCs w:val="24"/>
-        </w:rPr>
-      </w:pPr>
-      <w:r>
-        <w:t>Base de données et modèle de données</w:t>
-      </w:r>
-    </w:p>
-    <w:p>
-      <w:pPr>
-        <w:pStyle w:val="Texte"/>
-      </w:pPr>
-      <w:r>
-        <w:t xml:space="preserve">Réaliser le schéma de conception de la base de données si vous </w:t>
-      </w:r>
-      <w:r>
-        <w:t>en avez un à l'aide d'un schéma.</w:t>
-      </w:r>
-    </w:p>
-    <w:p>
-      <w:pPr>
-        <w:pStyle w:val="Titre2paragraphe"/>
-      </w:pPr>
-      <w:r>
-        <w:t xml:space="preserve">Architecture de votre projet </w:t>
-      </w:r>
-    </w:p>
-    <w:p>
-      <w:pPr>
-        <w:pStyle w:val="Texte"/>
-      </w:pPr>
-      <w:r>
-        <w:t xml:space="preserve">Faite un schéma de l’architecture fonctionnel de votre projet avec le/les APIs externes que vous utilisez et les différentes services. </w:t>
-      </w:r>
-    </w:p>
-    <w:p>
-      <w:pPr>
-        <w:pStyle w:val="Titre2paragraphe"/>
-        <w:rPr>
-          <w:sz w:val="24"/>
-          <w:szCs w:val="24"/>
-        </w:rPr>
-      </w:pPr>
-      <w:r>
         <w:lastRenderedPageBreak/>
-        <w:t>Plan de sauvegarde</w:t>
-      </w:r>
-    </w:p>
-    <w:p>
-      <w:pPr>
-        <w:pStyle w:val="Texte"/>
-      </w:pPr>
-      <w:r>
-        <w:t xml:space="preserve">Si vous avez un lien </w:t>
-      </w:r>
-      <w:proofErr w:type="spellStart"/>
-      <w:r>
-        <w:t>gitlab</w:t>
-      </w:r>
-      <w:proofErr w:type="spellEnd"/>
-      <w:r>
-        <w:t xml:space="preserve"> sur le git de l'université, indiquer le lien. Si vous souhaitez un espace git, n'hésitez pas à le créer sur git.univ-pau.fr. </w:t>
-      </w:r>
-      <w:r>
-        <w:t>Ajoutez-moi</w:t>
-      </w:r>
-      <w:r>
-        <w:t xml:space="preserve"> et M. Bourcier</w:t>
-      </w:r>
-      <w:r>
-        <w:t xml:space="preserve"> en tant que propriétaire</w:t>
-      </w:r>
-      <w:r>
-        <w:t xml:space="preserve"> de votre git.</w:t>
-      </w:r>
-    </w:p>
-    <w:p>
-      <w:pPr>
-        <w:rPr>
-          <w:rFonts w:asciiTheme="majorHAnsi" w:hAnsiTheme="majorHAnsi"/>
-          <w:sz w:val="20"/>
-        </w:rPr>
-      </w:pPr>
-    </w:p>
-    <w:p>
-      <w:pPr>
-        <w:pStyle w:val="Titre1paragraphe"/>
-      </w:pPr>
-      <w:r>
-        <w:t>Bilan</w:t>
-      </w:r>
-    </w:p>
-    <w:p>
-      <w:pPr>
-        <w:rPr>
-          <w:rFonts w:asciiTheme="majorHAnsi" w:hAnsiTheme="majorHAnsi"/>
-          <w:sz w:val="20"/>
-        </w:rPr>
-      </w:pPr>
-    </w:p>
-    <w:p>
-      <w:pPr>
-        <w:pStyle w:val="Titre2paragraphe"/>
-        <w:rPr>
-          <w:sz w:val="24"/>
-          <w:szCs w:val="24"/>
-        </w:rPr>
-      </w:pPr>
-      <w:r>
-        <w:t>Complétude du projet</w:t>
-      </w:r>
-    </w:p>
-    <w:p>
-      <w:pPr>
-        <w:pStyle w:val="Texte"/>
-      </w:pPr>
-      <w:r>
-        <w:t>Indiquer le pourcentage de complétude du projet par rapport aux objectifs prévus</w:t>
-      </w:r>
-      <w:r>
-        <w:t xml:space="preserve"> en illustrant avec un comparatif de votre diagramme de Gantt prévu et réalisé</w:t>
-      </w:r>
-      <w:r>
-        <w:t>.</w:t>
-      </w:r>
-    </w:p>
-    <w:p>
-      <w:pPr>
-        <w:pStyle w:val="Texte"/>
-      </w:pPr>
-      <w:r>
-        <w:t>Si vous avez dû changer d'objectifs en cours de route, indiquez le ici</w:t>
-      </w:r>
-      <w:r>
-        <w:t xml:space="preserve"> et donner la raison/justification</w:t>
-      </w:r>
-      <w:r>
-        <w:t>.</w:t>
-      </w:r>
-    </w:p>
-    <w:p>
-      <w:pPr>
-        <w:pStyle w:val="Titre2paragraphe"/>
-        <w:rPr>
-          <w:sz w:val="24"/>
-          <w:szCs w:val="24"/>
-        </w:rPr>
-      </w:pPr>
-      <w:r>
         <w:t>Perspectives d'amélioration</w:t>
       </w:r>
     </w:p>
@@ -2703,6 +3083,602 @@
       </w:rPr>
     </w:lvl>
   </w:abstractNum>
+  <w:abstractNum w:abstractNumId="5" w15:restartNumberingAfterBreak="0">
+    <w:nsid w:val="12CB2707"/>
+    <w:multiLevelType w:val="multilevel"/>
+    <w:tmpl w:val="D65C266A"/>
+    <w:lvl w:ilvl="0">
+      <w:start w:val="1"/>
+      <w:numFmt w:val="bullet"/>
+      <w:lvlText w:val=""/>
+      <w:lvlJc w:val="left"/>
+      <w:pPr>
+        <w:tabs>
+          <w:tab w:val="num" w:pos="720"/>
+        </w:tabs>
+        <w:ind w:left="720" w:hanging="360"/>
+      </w:pPr>
+      <w:rPr>
+        <w:rFonts w:ascii="Symbol" w:hAnsi="Symbol" w:hint="default"/>
+        <w:sz w:val="20"/>
+      </w:rPr>
+    </w:lvl>
+    <w:lvl w:ilvl="1">
+      <w:start w:val="1"/>
+      <w:numFmt w:val="bullet"/>
+      <w:lvlText w:val="o"/>
+      <w:lvlJc w:val="left"/>
+      <w:pPr>
+        <w:tabs>
+          <w:tab w:val="num" w:pos="1440"/>
+        </w:tabs>
+        <w:ind w:left="1440" w:hanging="360"/>
+      </w:pPr>
+      <w:rPr>
+        <w:rFonts w:ascii="Courier New" w:hAnsi="Courier New" w:hint="default"/>
+        <w:sz w:val="20"/>
+      </w:rPr>
+    </w:lvl>
+    <w:lvl w:ilvl="2" w:tentative="1">
+      <w:start w:val="1"/>
+      <w:numFmt w:val="bullet"/>
+      <w:lvlText w:val=""/>
+      <w:lvlJc w:val="left"/>
+      <w:pPr>
+        <w:tabs>
+          <w:tab w:val="num" w:pos="2160"/>
+        </w:tabs>
+        <w:ind w:left="2160" w:hanging="360"/>
+      </w:pPr>
+      <w:rPr>
+        <w:rFonts w:ascii="Wingdings" w:hAnsi="Wingdings" w:hint="default"/>
+        <w:sz w:val="20"/>
+      </w:rPr>
+    </w:lvl>
+    <w:lvl w:ilvl="3" w:tentative="1">
+      <w:start w:val="1"/>
+      <w:numFmt w:val="bullet"/>
+      <w:lvlText w:val=""/>
+      <w:lvlJc w:val="left"/>
+      <w:pPr>
+        <w:tabs>
+          <w:tab w:val="num" w:pos="2880"/>
+        </w:tabs>
+        <w:ind w:left="2880" w:hanging="360"/>
+      </w:pPr>
+      <w:rPr>
+        <w:rFonts w:ascii="Wingdings" w:hAnsi="Wingdings" w:hint="default"/>
+        <w:sz w:val="20"/>
+      </w:rPr>
+    </w:lvl>
+    <w:lvl w:ilvl="4" w:tentative="1">
+      <w:start w:val="1"/>
+      <w:numFmt w:val="bullet"/>
+      <w:lvlText w:val=""/>
+      <w:lvlJc w:val="left"/>
+      <w:pPr>
+        <w:tabs>
+          <w:tab w:val="num" w:pos="3600"/>
+        </w:tabs>
+        <w:ind w:left="3600" w:hanging="360"/>
+      </w:pPr>
+      <w:rPr>
+        <w:rFonts w:ascii="Wingdings" w:hAnsi="Wingdings" w:hint="default"/>
+        <w:sz w:val="20"/>
+      </w:rPr>
+    </w:lvl>
+    <w:lvl w:ilvl="5" w:tentative="1">
+      <w:start w:val="1"/>
+      <w:numFmt w:val="bullet"/>
+      <w:lvlText w:val=""/>
+      <w:lvlJc w:val="left"/>
+      <w:pPr>
+        <w:tabs>
+          <w:tab w:val="num" w:pos="4320"/>
+        </w:tabs>
+        <w:ind w:left="4320" w:hanging="360"/>
+      </w:pPr>
+      <w:rPr>
+        <w:rFonts w:ascii="Wingdings" w:hAnsi="Wingdings" w:hint="default"/>
+        <w:sz w:val="20"/>
+      </w:rPr>
+    </w:lvl>
+    <w:lvl w:ilvl="6" w:tentative="1">
+      <w:start w:val="1"/>
+      <w:numFmt w:val="bullet"/>
+      <w:lvlText w:val=""/>
+      <w:lvlJc w:val="left"/>
+      <w:pPr>
+        <w:tabs>
+          <w:tab w:val="num" w:pos="5040"/>
+        </w:tabs>
+        <w:ind w:left="5040" w:hanging="360"/>
+      </w:pPr>
+      <w:rPr>
+        <w:rFonts w:ascii="Wingdings" w:hAnsi="Wingdings" w:hint="default"/>
+        <w:sz w:val="20"/>
+      </w:rPr>
+    </w:lvl>
+    <w:lvl w:ilvl="7" w:tentative="1">
+      <w:start w:val="1"/>
+      <w:numFmt w:val="bullet"/>
+      <w:lvlText w:val=""/>
+      <w:lvlJc w:val="left"/>
+      <w:pPr>
+        <w:tabs>
+          <w:tab w:val="num" w:pos="5760"/>
+        </w:tabs>
+        <w:ind w:left="5760" w:hanging="360"/>
+      </w:pPr>
+      <w:rPr>
+        <w:rFonts w:ascii="Wingdings" w:hAnsi="Wingdings" w:hint="default"/>
+        <w:sz w:val="20"/>
+      </w:rPr>
+    </w:lvl>
+    <w:lvl w:ilvl="8" w:tentative="1">
+      <w:start w:val="1"/>
+      <w:numFmt w:val="bullet"/>
+      <w:lvlText w:val=""/>
+      <w:lvlJc w:val="left"/>
+      <w:pPr>
+        <w:tabs>
+          <w:tab w:val="num" w:pos="6480"/>
+        </w:tabs>
+        <w:ind w:left="6480" w:hanging="360"/>
+      </w:pPr>
+      <w:rPr>
+        <w:rFonts w:ascii="Wingdings" w:hAnsi="Wingdings" w:hint="default"/>
+        <w:sz w:val="20"/>
+      </w:rPr>
+    </w:lvl>
+  </w:abstractNum>
+  <w:abstractNum w:abstractNumId="6" w15:restartNumberingAfterBreak="0">
+    <w:nsid w:val="30AE4B59"/>
+    <w:multiLevelType w:val="multilevel"/>
+    <w:tmpl w:val="D7183788"/>
+    <w:lvl w:ilvl="0">
+      <w:start w:val="1"/>
+      <w:numFmt w:val="bullet"/>
+      <w:lvlText w:val=""/>
+      <w:lvlJc w:val="left"/>
+      <w:pPr>
+        <w:tabs>
+          <w:tab w:val="num" w:pos="720"/>
+        </w:tabs>
+        <w:ind w:left="720" w:hanging="360"/>
+      </w:pPr>
+      <w:rPr>
+        <w:rFonts w:ascii="Symbol" w:hAnsi="Symbol" w:hint="default"/>
+        <w:sz w:val="20"/>
+      </w:rPr>
+    </w:lvl>
+    <w:lvl w:ilvl="1" w:tentative="1">
+      <w:start w:val="1"/>
+      <w:numFmt w:val="bullet"/>
+      <w:lvlText w:val="o"/>
+      <w:lvlJc w:val="left"/>
+      <w:pPr>
+        <w:tabs>
+          <w:tab w:val="num" w:pos="1440"/>
+        </w:tabs>
+        <w:ind w:left="1440" w:hanging="360"/>
+      </w:pPr>
+      <w:rPr>
+        <w:rFonts w:ascii="Courier New" w:hAnsi="Courier New" w:hint="default"/>
+        <w:sz w:val="20"/>
+      </w:rPr>
+    </w:lvl>
+    <w:lvl w:ilvl="2" w:tentative="1">
+      <w:start w:val="1"/>
+      <w:numFmt w:val="bullet"/>
+      <w:lvlText w:val=""/>
+      <w:lvlJc w:val="left"/>
+      <w:pPr>
+        <w:tabs>
+          <w:tab w:val="num" w:pos="2160"/>
+        </w:tabs>
+        <w:ind w:left="2160" w:hanging="360"/>
+      </w:pPr>
+      <w:rPr>
+        <w:rFonts w:ascii="Wingdings" w:hAnsi="Wingdings" w:hint="default"/>
+        <w:sz w:val="20"/>
+      </w:rPr>
+    </w:lvl>
+    <w:lvl w:ilvl="3" w:tentative="1">
+      <w:start w:val="1"/>
+      <w:numFmt w:val="bullet"/>
+      <w:lvlText w:val=""/>
+      <w:lvlJc w:val="left"/>
+      <w:pPr>
+        <w:tabs>
+          <w:tab w:val="num" w:pos="2880"/>
+        </w:tabs>
+        <w:ind w:left="2880" w:hanging="360"/>
+      </w:pPr>
+      <w:rPr>
+        <w:rFonts w:ascii="Wingdings" w:hAnsi="Wingdings" w:hint="default"/>
+        <w:sz w:val="20"/>
+      </w:rPr>
+    </w:lvl>
+    <w:lvl w:ilvl="4" w:tentative="1">
+      <w:start w:val="1"/>
+      <w:numFmt w:val="bullet"/>
+      <w:lvlText w:val=""/>
+      <w:lvlJc w:val="left"/>
+      <w:pPr>
+        <w:tabs>
+          <w:tab w:val="num" w:pos="3600"/>
+        </w:tabs>
+        <w:ind w:left="3600" w:hanging="360"/>
+      </w:pPr>
+      <w:rPr>
+        <w:rFonts w:ascii="Wingdings" w:hAnsi="Wingdings" w:hint="default"/>
+        <w:sz w:val="20"/>
+      </w:rPr>
+    </w:lvl>
+    <w:lvl w:ilvl="5" w:tentative="1">
+      <w:start w:val="1"/>
+      <w:numFmt w:val="bullet"/>
+      <w:lvlText w:val=""/>
+      <w:lvlJc w:val="left"/>
+      <w:pPr>
+        <w:tabs>
+          <w:tab w:val="num" w:pos="4320"/>
+        </w:tabs>
+        <w:ind w:left="4320" w:hanging="360"/>
+      </w:pPr>
+      <w:rPr>
+        <w:rFonts w:ascii="Wingdings" w:hAnsi="Wingdings" w:hint="default"/>
+        <w:sz w:val="20"/>
+      </w:rPr>
+    </w:lvl>
+    <w:lvl w:ilvl="6" w:tentative="1">
+      <w:start w:val="1"/>
+      <w:numFmt w:val="bullet"/>
+      <w:lvlText w:val=""/>
+      <w:lvlJc w:val="left"/>
+      <w:pPr>
+        <w:tabs>
+          <w:tab w:val="num" w:pos="5040"/>
+        </w:tabs>
+        <w:ind w:left="5040" w:hanging="360"/>
+      </w:pPr>
+      <w:rPr>
+        <w:rFonts w:ascii="Wingdings" w:hAnsi="Wingdings" w:hint="default"/>
+        <w:sz w:val="20"/>
+      </w:rPr>
+    </w:lvl>
+    <w:lvl w:ilvl="7" w:tentative="1">
+      <w:start w:val="1"/>
+      <w:numFmt w:val="bullet"/>
+      <w:lvlText w:val=""/>
+      <w:lvlJc w:val="left"/>
+      <w:pPr>
+        <w:tabs>
+          <w:tab w:val="num" w:pos="5760"/>
+        </w:tabs>
+        <w:ind w:left="5760" w:hanging="360"/>
+      </w:pPr>
+      <w:rPr>
+        <w:rFonts w:ascii="Wingdings" w:hAnsi="Wingdings" w:hint="default"/>
+        <w:sz w:val="20"/>
+      </w:rPr>
+    </w:lvl>
+    <w:lvl w:ilvl="8" w:tentative="1">
+      <w:start w:val="1"/>
+      <w:numFmt w:val="bullet"/>
+      <w:lvlText w:val=""/>
+      <w:lvlJc w:val="left"/>
+      <w:pPr>
+        <w:tabs>
+          <w:tab w:val="num" w:pos="6480"/>
+        </w:tabs>
+        <w:ind w:left="6480" w:hanging="360"/>
+      </w:pPr>
+      <w:rPr>
+        <w:rFonts w:ascii="Wingdings" w:hAnsi="Wingdings" w:hint="default"/>
+        <w:sz w:val="20"/>
+      </w:rPr>
+    </w:lvl>
+  </w:abstractNum>
+  <w:abstractNum w:abstractNumId="7" w15:restartNumberingAfterBreak="0">
+    <w:nsid w:val="3437725E"/>
+    <w:multiLevelType w:val="multilevel"/>
+    <w:tmpl w:val="9E849658"/>
+    <w:lvl w:ilvl="0">
+      <w:start w:val="1"/>
+      <w:numFmt w:val="bullet"/>
+      <w:lvlText w:val=""/>
+      <w:lvlJc w:val="left"/>
+      <w:pPr>
+        <w:tabs>
+          <w:tab w:val="num" w:pos="720"/>
+        </w:tabs>
+        <w:ind w:left="720" w:hanging="360"/>
+      </w:pPr>
+      <w:rPr>
+        <w:rFonts w:ascii="Symbol" w:hAnsi="Symbol" w:hint="default"/>
+        <w:sz w:val="20"/>
+      </w:rPr>
+    </w:lvl>
+    <w:lvl w:ilvl="1">
+      <w:start w:val="1"/>
+      <w:numFmt w:val="bullet"/>
+      <w:lvlText w:val="o"/>
+      <w:lvlJc w:val="left"/>
+      <w:pPr>
+        <w:tabs>
+          <w:tab w:val="num" w:pos="1440"/>
+        </w:tabs>
+        <w:ind w:left="1440" w:hanging="360"/>
+      </w:pPr>
+      <w:rPr>
+        <w:rFonts w:ascii="Courier New" w:hAnsi="Courier New" w:hint="default"/>
+        <w:sz w:val="20"/>
+      </w:rPr>
+    </w:lvl>
+    <w:lvl w:ilvl="2" w:tentative="1">
+      <w:start w:val="1"/>
+      <w:numFmt w:val="bullet"/>
+      <w:lvlText w:val=""/>
+      <w:lvlJc w:val="left"/>
+      <w:pPr>
+        <w:tabs>
+          <w:tab w:val="num" w:pos="2160"/>
+        </w:tabs>
+        <w:ind w:left="2160" w:hanging="360"/>
+      </w:pPr>
+      <w:rPr>
+        <w:rFonts w:ascii="Wingdings" w:hAnsi="Wingdings" w:hint="default"/>
+        <w:sz w:val="20"/>
+      </w:rPr>
+    </w:lvl>
+    <w:lvl w:ilvl="3" w:tentative="1">
+      <w:start w:val="1"/>
+      <w:numFmt w:val="bullet"/>
+      <w:lvlText w:val=""/>
+      <w:lvlJc w:val="left"/>
+      <w:pPr>
+        <w:tabs>
+          <w:tab w:val="num" w:pos="2880"/>
+        </w:tabs>
+        <w:ind w:left="2880" w:hanging="360"/>
+      </w:pPr>
+      <w:rPr>
+        <w:rFonts w:ascii="Wingdings" w:hAnsi="Wingdings" w:hint="default"/>
+        <w:sz w:val="20"/>
+      </w:rPr>
+    </w:lvl>
+    <w:lvl w:ilvl="4" w:tentative="1">
+      <w:start w:val="1"/>
+      <w:numFmt w:val="bullet"/>
+      <w:lvlText w:val=""/>
+      <w:lvlJc w:val="left"/>
+      <w:pPr>
+        <w:tabs>
+          <w:tab w:val="num" w:pos="3600"/>
+        </w:tabs>
+        <w:ind w:left="3600" w:hanging="360"/>
+      </w:pPr>
+      <w:rPr>
+        <w:rFonts w:ascii="Wingdings" w:hAnsi="Wingdings" w:hint="default"/>
+        <w:sz w:val="20"/>
+      </w:rPr>
+    </w:lvl>
+    <w:lvl w:ilvl="5" w:tentative="1">
+      <w:start w:val="1"/>
+      <w:numFmt w:val="bullet"/>
+      <w:lvlText w:val=""/>
+      <w:lvlJc w:val="left"/>
+      <w:pPr>
+        <w:tabs>
+          <w:tab w:val="num" w:pos="4320"/>
+        </w:tabs>
+        <w:ind w:left="4320" w:hanging="360"/>
+      </w:pPr>
+      <w:rPr>
+        <w:rFonts w:ascii="Wingdings" w:hAnsi="Wingdings" w:hint="default"/>
+        <w:sz w:val="20"/>
+      </w:rPr>
+    </w:lvl>
+    <w:lvl w:ilvl="6" w:tentative="1">
+      <w:start w:val="1"/>
+      <w:numFmt w:val="bullet"/>
+      <w:lvlText w:val=""/>
+      <w:lvlJc w:val="left"/>
+      <w:pPr>
+        <w:tabs>
+          <w:tab w:val="num" w:pos="5040"/>
+        </w:tabs>
+        <w:ind w:left="5040" w:hanging="360"/>
+      </w:pPr>
+      <w:rPr>
+        <w:rFonts w:ascii="Wingdings" w:hAnsi="Wingdings" w:hint="default"/>
+        <w:sz w:val="20"/>
+      </w:rPr>
+    </w:lvl>
+    <w:lvl w:ilvl="7" w:tentative="1">
+      <w:start w:val="1"/>
+      <w:numFmt w:val="bullet"/>
+      <w:lvlText w:val=""/>
+      <w:lvlJc w:val="left"/>
+      <w:pPr>
+        <w:tabs>
+          <w:tab w:val="num" w:pos="5760"/>
+        </w:tabs>
+        <w:ind w:left="5760" w:hanging="360"/>
+      </w:pPr>
+      <w:rPr>
+        <w:rFonts w:ascii="Wingdings" w:hAnsi="Wingdings" w:hint="default"/>
+        <w:sz w:val="20"/>
+      </w:rPr>
+    </w:lvl>
+    <w:lvl w:ilvl="8" w:tentative="1">
+      <w:start w:val="1"/>
+      <w:numFmt w:val="bullet"/>
+      <w:lvlText w:val=""/>
+      <w:lvlJc w:val="left"/>
+      <w:pPr>
+        <w:tabs>
+          <w:tab w:val="num" w:pos="6480"/>
+        </w:tabs>
+        <w:ind w:left="6480" w:hanging="360"/>
+      </w:pPr>
+      <w:rPr>
+        <w:rFonts w:ascii="Wingdings" w:hAnsi="Wingdings" w:hint="default"/>
+        <w:sz w:val="20"/>
+      </w:rPr>
+    </w:lvl>
+  </w:abstractNum>
+  <w:abstractNum w:abstractNumId="8" w15:restartNumberingAfterBreak="0">
+    <w:nsid w:val="62C9144E"/>
+    <w:multiLevelType w:val="multilevel"/>
+    <w:tmpl w:val="4790C972"/>
+    <w:lvl w:ilvl="0">
+      <w:start w:val="1"/>
+      <w:numFmt w:val="bullet"/>
+      <w:lvlText w:val=""/>
+      <w:lvlJc w:val="left"/>
+      <w:pPr>
+        <w:tabs>
+          <w:tab w:val="num" w:pos="720"/>
+        </w:tabs>
+        <w:ind w:left="720" w:hanging="360"/>
+      </w:pPr>
+      <w:rPr>
+        <w:rFonts w:ascii="Symbol" w:hAnsi="Symbol" w:hint="default"/>
+        <w:sz w:val="20"/>
+      </w:rPr>
+    </w:lvl>
+    <w:lvl w:ilvl="1" w:tentative="1">
+      <w:start w:val="1"/>
+      <w:numFmt w:val="bullet"/>
+      <w:lvlText w:val="o"/>
+      <w:lvlJc w:val="left"/>
+      <w:pPr>
+        <w:tabs>
+          <w:tab w:val="num" w:pos="1440"/>
+        </w:tabs>
+        <w:ind w:left="1440" w:hanging="360"/>
+      </w:pPr>
+      <w:rPr>
+        <w:rFonts w:ascii="Courier New" w:hAnsi="Courier New" w:hint="default"/>
+        <w:sz w:val="20"/>
+      </w:rPr>
+    </w:lvl>
+    <w:lvl w:ilvl="2" w:tentative="1">
+      <w:start w:val="1"/>
+      <w:numFmt w:val="bullet"/>
+      <w:lvlText w:val=""/>
+      <w:lvlJc w:val="left"/>
+      <w:pPr>
+        <w:tabs>
+          <w:tab w:val="num" w:pos="2160"/>
+        </w:tabs>
+        <w:ind w:left="2160" w:hanging="360"/>
+      </w:pPr>
+      <w:rPr>
+        <w:rFonts w:ascii="Wingdings" w:hAnsi="Wingdings" w:hint="default"/>
+        <w:sz w:val="20"/>
+      </w:rPr>
+    </w:lvl>
+    <w:lvl w:ilvl="3" w:tentative="1">
+      <w:start w:val="1"/>
+      <w:numFmt w:val="bullet"/>
+      <w:lvlText w:val=""/>
+      <w:lvlJc w:val="left"/>
+      <w:pPr>
+        <w:tabs>
+          <w:tab w:val="num" w:pos="2880"/>
+        </w:tabs>
+        <w:ind w:left="2880" w:hanging="360"/>
+      </w:pPr>
+      <w:rPr>
+        <w:rFonts w:ascii="Wingdings" w:hAnsi="Wingdings" w:hint="default"/>
+        <w:sz w:val="20"/>
+      </w:rPr>
+    </w:lvl>
+    <w:lvl w:ilvl="4" w:tentative="1">
+      <w:start w:val="1"/>
+      <w:numFmt w:val="bullet"/>
+      <w:lvlText w:val=""/>
+      <w:lvlJc w:val="left"/>
+      <w:pPr>
+        <w:tabs>
+          <w:tab w:val="num" w:pos="3600"/>
+        </w:tabs>
+        <w:ind w:left="3600" w:hanging="360"/>
+      </w:pPr>
+      <w:rPr>
+        <w:rFonts w:ascii="Wingdings" w:hAnsi="Wingdings" w:hint="default"/>
+        <w:sz w:val="20"/>
+      </w:rPr>
+    </w:lvl>
+    <w:lvl w:ilvl="5" w:tentative="1">
+      <w:start w:val="1"/>
+      <w:numFmt w:val="bullet"/>
+      <w:lvlText w:val=""/>
+      <w:lvlJc w:val="left"/>
+      <w:pPr>
+        <w:tabs>
+          <w:tab w:val="num" w:pos="4320"/>
+        </w:tabs>
+        <w:ind w:left="4320" w:hanging="360"/>
+      </w:pPr>
+      <w:rPr>
+        <w:rFonts w:ascii="Wingdings" w:hAnsi="Wingdings" w:hint="default"/>
+        <w:sz w:val="20"/>
+      </w:rPr>
+    </w:lvl>
+    <w:lvl w:ilvl="6" w:tentative="1">
+      <w:start w:val="1"/>
+      <w:numFmt w:val="bullet"/>
+      <w:lvlText w:val=""/>
+      <w:lvlJc w:val="left"/>
+      <w:pPr>
+        <w:tabs>
+          <w:tab w:val="num" w:pos="5040"/>
+        </w:tabs>
+        <w:ind w:left="5040" w:hanging="360"/>
+      </w:pPr>
+      <w:rPr>
+        <w:rFonts w:ascii="Wingdings" w:hAnsi="Wingdings" w:hint="default"/>
+        <w:sz w:val="20"/>
+      </w:rPr>
+    </w:lvl>
+    <w:lvl w:ilvl="7" w:tentative="1">
+      <w:start w:val="1"/>
+      <w:numFmt w:val="bullet"/>
+      <w:lvlText w:val=""/>
+      <w:lvlJc w:val="left"/>
+      <w:pPr>
+        <w:tabs>
+          <w:tab w:val="num" w:pos="5760"/>
+        </w:tabs>
+        <w:ind w:left="5760" w:hanging="360"/>
+      </w:pPr>
+      <w:rPr>
+        <w:rFonts w:ascii="Wingdings" w:hAnsi="Wingdings" w:hint="default"/>
+        <w:sz w:val="20"/>
+      </w:rPr>
+    </w:lvl>
+    <w:lvl w:ilvl="8" w:tentative="1">
+      <w:start w:val="1"/>
+      <w:numFmt w:val="bullet"/>
+      <w:lvlText w:val=""/>
+      <w:lvlJc w:val="left"/>
+      <w:pPr>
+        <w:tabs>
+          <w:tab w:val="num" w:pos="6480"/>
+        </w:tabs>
+        <w:ind w:left="6480" w:hanging="360"/>
+      </w:pPr>
+      <w:rPr>
+        <w:rFonts w:ascii="Wingdings" w:hAnsi="Wingdings" w:hint="default"/>
+        <w:sz w:val="20"/>
+      </w:rPr>
+    </w:lvl>
+  </w:abstractNum>
   <w:num w:numId="1" w16cid:durableId="1724206729">
     <w:abstractNumId w:val="0"/>
   </w:num>
@@ -2717,6 +3693,18 @@
   </w:num>
   <w:num w:numId="5" w16cid:durableId="12263812">
     <w:abstractNumId w:val="1"/>
+  </w:num>
+  <w:num w:numId="6" w16cid:durableId="407195640">
+    <w:abstractNumId w:val="5"/>
+  </w:num>
+  <w:num w:numId="7" w16cid:durableId="661662381">
+    <w:abstractNumId w:val="7"/>
+  </w:num>
+  <w:num w:numId="8" w16cid:durableId="1251888751">
+    <w:abstractNumId w:val="8"/>
+  </w:num>
+  <w:num w:numId="9" w16cid:durableId="1914047621">
+    <w:abstractNumId w:val="6"/>
   </w:num>
 </w:numbering>
 </file>
@@ -2804,6 +3792,7 @@
     <w:lsdException w:name="Body Text 2" w:semiHidden="1" w:unhideWhenUsed="1"/>
     <w:lsdException w:name="Body Text 3" w:semiHidden="1" w:unhideWhenUsed="1"/>
     <w:lsdException w:name="Body Text Indent 2" w:semiHidden="1" w:unhideWhenUsed="1"/>
+    <w:lsdException w:name="Strong" w:uiPriority="22" w:qFormat="1"/>
     <w:lsdException w:name="Document Map" w:semiHidden="1" w:unhideWhenUsed="1"/>
     <w:lsdException w:name="Plain Text" w:semiHidden="1" w:unhideWhenUsed="1"/>
     <w:lsdException w:name="E-mail Signature" w:semiHidden="1" w:unhideWhenUsed="1"/>
@@ -3102,6 +4091,44 @@
       <w:color w:val="365F91" w:themeColor="accent1" w:themeShade="BF"/>
       <w:sz w:val="32"/>
       <w:szCs w:val="32"/>
+    </w:rPr>
+  </w:style>
+  <w:style w:type="paragraph" w:styleId="Titre2">
+    <w:name w:val="heading 2"/>
+    <w:basedOn w:val="Normal"/>
+    <w:next w:val="Normal"/>
+    <w:link w:val="Titre2Car"/>
+    <w:rsid w:val="00852593"/>
+    <w:pPr>
+      <w:keepNext/>
+      <w:keepLines/>
+      <w:spacing w:before="40" w:after="0"/>
+      <w:outlineLvl w:val="1"/>
+    </w:pPr>
+    <w:rPr>
+      <w:rFonts w:asciiTheme="majorHAnsi" w:eastAsiaTheme="majorEastAsia" w:hAnsiTheme="majorHAnsi" w:cstheme="majorBidi"/>
+      <w:color w:val="365F91" w:themeColor="accent1" w:themeShade="BF"/>
+      <w:sz w:val="26"/>
+      <w:szCs w:val="26"/>
+    </w:rPr>
+  </w:style>
+  <w:style w:type="paragraph" w:styleId="Titre3">
+    <w:name w:val="heading 3"/>
+    <w:basedOn w:val="Normal"/>
+    <w:next w:val="Normal"/>
+    <w:link w:val="Titre3Car"/>
+    <w:rsid w:val="00852593"/>
+    <w:pPr>
+      <w:keepNext/>
+      <w:keepLines/>
+      <w:spacing w:before="40" w:after="0"/>
+      <w:outlineLvl w:val="2"/>
+    </w:pPr>
+    <w:rPr>
+      <w:rFonts w:asciiTheme="majorHAnsi" w:eastAsiaTheme="majorEastAsia" w:hAnsiTheme="majorHAnsi" w:cstheme="majorBidi"/>
+      <w:color w:val="243F60" w:themeColor="accent1" w:themeShade="7F"/>
+      <w:sz w:val="24"/>
+      <w:szCs w:val="24"/>
     </w:rPr>
   </w:style>
   <w:style w:type="paragraph" w:styleId="Titre4">
@@ -3498,6 +4525,39 @@
       <w:lang w:eastAsia="fr-FR"/>
     </w:rPr>
   </w:style>
+  <w:style w:type="character" w:customStyle="1" w:styleId="Titre2Car">
+    <w:name w:val="Titre 2 Car"/>
+    <w:basedOn w:val="Policepardfaut"/>
+    <w:link w:val="Titre2"/>
+    <w:rsid w:val="00852593"/>
+    <w:rPr>
+      <w:rFonts w:asciiTheme="majorHAnsi" w:eastAsiaTheme="majorEastAsia" w:hAnsiTheme="majorHAnsi" w:cstheme="majorBidi"/>
+      <w:color w:val="365F91" w:themeColor="accent1" w:themeShade="BF"/>
+      <w:sz w:val="26"/>
+      <w:szCs w:val="26"/>
+    </w:rPr>
+  </w:style>
+  <w:style w:type="character" w:customStyle="1" w:styleId="Titre3Car">
+    <w:name w:val="Titre 3 Car"/>
+    <w:basedOn w:val="Policepardfaut"/>
+    <w:link w:val="Titre3"/>
+    <w:rsid w:val="00852593"/>
+    <w:rPr>
+      <w:rFonts w:asciiTheme="majorHAnsi" w:eastAsiaTheme="majorEastAsia" w:hAnsiTheme="majorHAnsi" w:cstheme="majorBidi"/>
+      <w:color w:val="243F60" w:themeColor="accent1" w:themeShade="7F"/>
+    </w:rPr>
+  </w:style>
+  <w:style w:type="character" w:styleId="lev">
+    <w:name w:val="Strong"/>
+    <w:basedOn w:val="Policepardfaut"/>
+    <w:uiPriority w:val="22"/>
+    <w:qFormat/>
+    <w:rsid w:val="00852593"/>
+    <w:rPr>
+      <w:b/>
+      <w:bCs/>
+    </w:rPr>
+  </w:style>
 </w:styles>
 </file>
 

</xml_diff>

<commit_message>
finalisation du cahier technique
</commit_message>
<xml_diff>
--- a/documents de fin de projet/SAE-3-1-CahierTechnique.docx
+++ b/documents de fin de projet/SAE-3-1-CahierTechnique.docx
@@ -707,32 +707,82 @@
     </w:p>
     <w:p>
       <w:pPr>
-        <w:pStyle w:val="Titre3paragraphe"/>
-      </w:pPr>
-      <w:r>
-        <w:t>Expliquer en quelques phrases la finalité de l’application</w:t>
-      </w:r>
-    </w:p>
-    <w:p>
-      <w:pPr>
-        <w:pStyle w:val="Texte"/>
-      </w:pPr>
-      <w:r>
-        <w:t>L’objectif du cahier technique est de fournir aux futurs développeurs une documentation leur permettant de pouvoir comprendre l’architecture technique de votre application, son arborescence, les conventions de nommage, les langages utilisés, les bibliothèques utilisées</w:t>
-      </w:r>
-      <w:r>
-        <w:t xml:space="preserve"> pour pouvoir la maintenir et la faire évoluer mais également tous les éléments techniques permettant de la déployer comme les technologies utilisées et leur version, base de données, lien git vers les sources.</w:t>
-      </w:r>
-    </w:p>
-    <w:p>
-      <w:pPr>
-        <w:spacing w:line="240" w:lineRule="auto"/>
-        <w:rPr>
-          <w:rFonts w:asciiTheme="majorHAnsi" w:hAnsiTheme="majorHAnsi"/>
-          <w:sz w:val="20"/>
-          <w:szCs w:val="20"/>
-        </w:rPr>
-      </w:pPr>
+        <w:pStyle w:val="NormalWeb"/>
+      </w:pPr>
+      <w:r>
+        <w:t>L’</w:t>
+      </w:r>
+      <w:r>
+        <w:t xml:space="preserve">objectif est de concevoir une application web permettant aux utilisateurs de gérer l’entretien de leurs véhicules et aux </w:t>
+      </w:r>
+      <w:r>
+        <w:t>garagistes</w:t>
+      </w:r>
+      <w:r>
+        <w:t xml:space="preserve"> d’accéder à des statistiques globales sur les véhicules enregistrés.</w:t>
+      </w:r>
+    </w:p>
+    <w:p>
+      <w:pPr>
+        <w:pStyle w:val="Titre2"/>
+      </w:pPr>
+      <w:r>
+        <w:t>Objectifs</w:t>
+      </w:r>
+    </w:p>
+    <w:p>
+      <w:pPr>
+        <w:numPr>
+          <w:ilvl w:val="0"/>
+          <w:numId w:val="12"/>
+        </w:numPr>
+        <w:spacing w:before="100" w:beforeAutospacing="1" w:after="100" w:afterAutospacing="1" w:line="240" w:lineRule="auto"/>
+      </w:pPr>
+      <w:r>
+        <w:t>Permettre aux utilisateurs de recevoir des rappels sur les entretiens à réaliser.</w:t>
+      </w:r>
+    </w:p>
+    <w:p>
+      <w:pPr>
+        <w:numPr>
+          <w:ilvl w:val="0"/>
+          <w:numId w:val="12"/>
+        </w:numPr>
+        <w:spacing w:before="100" w:beforeAutospacing="1" w:after="100" w:afterAutospacing="1" w:line="240" w:lineRule="auto"/>
+      </w:pPr>
+      <w:r>
+        <w:t>Fournir un outil simple et intuitif de suivi d’entretien.</w:t>
+      </w:r>
+    </w:p>
+    <w:p>
+      <w:pPr>
+        <w:numPr>
+          <w:ilvl w:val="0"/>
+          <w:numId w:val="12"/>
+        </w:numPr>
+        <w:spacing w:before="100" w:beforeAutospacing="1" w:after="100" w:afterAutospacing="1" w:line="240" w:lineRule="auto"/>
+      </w:pPr>
+      <w:r>
+        <w:t>Centraliser toutes les informations liées aux véhicules (historique, coûts, dates).</w:t>
+      </w:r>
+    </w:p>
+    <w:p>
+      <w:pPr>
+        <w:numPr>
+          <w:ilvl w:val="0"/>
+          <w:numId w:val="12"/>
+        </w:numPr>
+        <w:spacing w:before="100" w:beforeAutospacing="1" w:after="100" w:afterAutospacing="1" w:line="240" w:lineRule="auto"/>
+      </w:pPr>
+      <w:r>
+        <w:t xml:space="preserve">Donner aux </w:t>
+      </w:r>
+      <w:r>
+        <w:t>garagistes</w:t>
+      </w:r>
+      <w:r>
+        <w:t xml:space="preserve"> une vision statistique globale pour analyser les tendances.</w:t>
+      </w:r>
     </w:p>
     <w:p>
       <w:pPr>
@@ -1364,7 +1414,10 @@
         <w:pStyle w:val="Titre3"/>
       </w:pPr>
       <w:r>
-        <w:t>Côté administrateur</w:t>
+        <w:t xml:space="preserve">Côté </w:t>
+      </w:r>
+      <w:r>
+        <w:t>garagiste</w:t>
       </w:r>
     </w:p>
     <w:p>
@@ -1438,6 +1491,7 @@
         <w:pStyle w:val="Titre3"/>
       </w:pPr>
       <w:r>
+        <w:lastRenderedPageBreak/>
         <w:t>Fonctionnalités générales :</w:t>
       </w:r>
     </w:p>
@@ -1462,8 +1516,19 @@
         <w:spacing w:before="100" w:beforeAutospacing="1" w:after="100" w:afterAutospacing="1" w:line="240" w:lineRule="auto"/>
       </w:pPr>
       <w:r>
-        <w:lastRenderedPageBreak/>
-        <w:t>Gestion des rôles (utilisateur/admin)</w:t>
+        <w:t>Gestion des rôles (</w:t>
+      </w:r>
+      <w:r>
+        <w:t>client</w:t>
+      </w:r>
+      <w:r>
+        <w:t>/</w:t>
+      </w:r>
+      <w:r>
+        <w:t>garagiste</w:t>
+      </w:r>
+      <w:r>
+        <w:t>)</w:t>
       </w:r>
     </w:p>
     <w:p>
@@ -1523,7 +1588,14 @@
         <w:spacing w:before="100" w:beforeAutospacing="1" w:after="100" w:afterAutospacing="1" w:line="240" w:lineRule="auto"/>
       </w:pPr>
       <w:r>
-        <w:t>Modélisation 3D : Blender</w:t>
+        <w:rPr>
+          <w:b/>
+          <w:bCs/>
+        </w:rPr>
+        <w:t>3D</w:t>
+      </w:r>
+      <w:r>
+        <w:t xml:space="preserve"> : Blender</w:t>
       </w:r>
       <w:r>
         <w:t>, Verge3D</w:t>
@@ -1615,22 +1687,168 @@
     <w:p>
       <w:pPr>
         <w:pStyle w:val="Texte"/>
+        <w:spacing w:after="0"/>
       </w:pPr>
       <w:r>
         <w:t xml:space="preserve">IDE : </w:t>
       </w:r>
       <w:proofErr w:type="spellStart"/>
       <w:r>
-        <w:t>VScode</w:t>
+        <w:t>VScod</w:t>
+      </w:r>
+      <w:r>
+        <w:t>e</w:t>
       </w:r>
       <w:proofErr w:type="spellEnd"/>
     </w:p>
     <w:p>
       <w:pPr>
         <w:pStyle w:val="Texte"/>
-      </w:pPr>
-      <w:r>
-        <w:t>Indiquer ici les technologies et logiciels utilisées ainsi que la version. L'objectif est de permettre à un technicien de pouvoir déployer votre application sur un environnement de test.</w:t>
+        <w:spacing w:after="0"/>
+      </w:pPr>
+      <w:r>
+        <w:t>Langages : HTML, CSS, PHP, Javascript</w:t>
+      </w:r>
+    </w:p>
+    <w:p>
+      <w:pPr>
+        <w:pStyle w:val="Texte"/>
+        <w:spacing w:after="0"/>
+      </w:pPr>
+      <w:r>
+        <w:t>Base de données : SQL</w:t>
+      </w:r>
+    </w:p>
+    <w:p>
+      <w:pPr>
+        <w:pStyle w:val="Texte"/>
+        <w:spacing w:after="0"/>
+      </w:pPr>
+      <w:r>
+        <w:t xml:space="preserve">Docker : </w:t>
+      </w:r>
+    </w:p>
+    <w:p>
+      <w:pPr>
+        <w:pStyle w:val="Texte"/>
+        <w:numPr>
+          <w:ilvl w:val="0"/>
+          <w:numId w:val="11"/>
+        </w:numPr>
+        <w:spacing w:after="0"/>
+      </w:pPr>
+      <w:proofErr w:type="gramStart"/>
+      <w:r>
+        <w:t>conteneur</w:t>
+      </w:r>
+      <w:proofErr w:type="gramEnd"/>
+      <w:r>
+        <w:t xml:space="preserve"> serveur web </w:t>
+      </w:r>
+      <w:proofErr w:type="spellStart"/>
+      <w:r>
+        <w:t>nginx</w:t>
+      </w:r>
+      <w:proofErr w:type="spellEnd"/>
+      <w:r>
+        <w:t xml:space="preserve"> port 8081</w:t>
+      </w:r>
+    </w:p>
+    <w:p>
+      <w:pPr>
+        <w:pStyle w:val="Texte"/>
+        <w:numPr>
+          <w:ilvl w:val="0"/>
+          <w:numId w:val="11"/>
+        </w:numPr>
+        <w:spacing w:after="0"/>
+      </w:pPr>
+      <w:proofErr w:type="gramStart"/>
+      <w:r>
+        <w:t>conteneur</w:t>
+      </w:r>
+      <w:proofErr w:type="gramEnd"/>
+      <w:r>
+        <w:t xml:space="preserve"> bd avec phpMyAdmin port 8082</w:t>
+      </w:r>
+    </w:p>
+    <w:p>
+      <w:pPr>
+        <w:pStyle w:val="Texte"/>
+        <w:spacing w:after="0"/>
+      </w:pPr>
+      <w:proofErr w:type="gramStart"/>
+      <w:r>
+        <w:t>bibliothèque</w:t>
+      </w:r>
+      <w:proofErr w:type="gramEnd"/>
+      <w:r>
+        <w:t xml:space="preserve"> </w:t>
+      </w:r>
+      <w:proofErr w:type="spellStart"/>
+      <w:r>
+        <w:t>php</w:t>
+      </w:r>
+      <w:proofErr w:type="spellEnd"/>
+      <w:r>
+        <w:t xml:space="preserve"> : composer avec </w:t>
+      </w:r>
+      <w:proofErr w:type="spellStart"/>
+      <w:r>
+        <w:t>guzzle</w:t>
+      </w:r>
+      <w:proofErr w:type="spellEnd"/>
+      <w:r>
+        <w:t xml:space="preserve"> pour les </w:t>
+      </w:r>
+      <w:proofErr w:type="spellStart"/>
+      <w:r>
+        <w:t>requetes</w:t>
+      </w:r>
+      <w:proofErr w:type="spellEnd"/>
+      <w:r>
+        <w:t xml:space="preserve"> API</w:t>
+      </w:r>
+    </w:p>
+    <w:p>
+      <w:pPr>
+        <w:pStyle w:val="Texte"/>
+        <w:spacing w:after="0"/>
+      </w:pPr>
+      <w:proofErr w:type="gramStart"/>
+      <w:r>
+        <w:t>visualisation</w:t>
+      </w:r>
+      <w:proofErr w:type="gramEnd"/>
+      <w:r>
+        <w:t xml:space="preserve"> </w:t>
+      </w:r>
+      <w:r>
+        <w:t>3D :</w:t>
+      </w:r>
+      <w:r>
+        <w:t xml:space="preserve"> </w:t>
+      </w:r>
+      <w:r>
+        <w:t>Verge3D</w:t>
+      </w:r>
+      <w:r>
+        <w:t xml:space="preserve"> for Blender</w:t>
+      </w:r>
+    </w:p>
+    <w:p>
+      <w:pPr>
+        <w:pStyle w:val="Texte"/>
+        <w:spacing w:after="0"/>
+      </w:pPr>
+    </w:p>
+    <w:p>
+      <w:pPr>
+        <w:pStyle w:val="Texte"/>
+        <w:spacing w:after="0"/>
+      </w:pPr>
+      <w:r>
+        <w:t>AJOUTER VERSIONS</w:t>
       </w:r>
     </w:p>
     <w:p>
@@ -1871,8 +2089,9 @@
         <w:spacing w:after="0"/>
       </w:pPr>
       <w:r>
+        <w:lastRenderedPageBreak/>
         <w:drawing>
-          <wp:inline distT="0" distB="0" distL="0" distR="0" wp14:anchorId="1E693264" wp14:editId="44BED59C">
+          <wp:inline distT="0" distB="0" distL="0" distR="0" wp14:anchorId="1E693264" wp14:editId="71F44F1C">
             <wp:extent cx="2870200" cy="2501900"/>
             <wp:effectExtent l="0" t="0" r="0" b="0"/>
             <wp:docPr id="883273638" name="Image 1"/>
@@ -1911,28 +2130,23 @@
     <w:p>
       <w:pPr>
         <w:pStyle w:val="Titre2paragraphe"/>
-        <w:rPr>
-          <w:sz w:val="24"/>
-          <w:szCs w:val="24"/>
-        </w:rPr>
-      </w:pPr>
-      <w:r>
-        <w:lastRenderedPageBreak/>
-        <w:t>Base de données et modèle de données</w:t>
-      </w:r>
-    </w:p>
-    <w:p>
-      <w:pPr>
-        <w:pStyle w:val="Titre2paragraphe"/>
       </w:pPr>
       <w:r>
         <w:rPr>
           <w:noProof/>
         </w:rPr>
         <w:drawing>
-          <wp:inline distT="0" distB="0" distL="0" distR="0" wp14:anchorId="1B1CF016" wp14:editId="21991368">
-            <wp:extent cx="4553350" cy="4092166"/>
-            <wp:effectExtent l="0" t="0" r="6350" b="0"/>
+          <wp:anchor distT="0" distB="0" distL="114300" distR="114300" simplePos="0" relativeHeight="251666432" behindDoc="0" locked="0" layoutInCell="1" allowOverlap="1" wp14:anchorId="1B1CF016" wp14:editId="3ADC6BCD">
+            <wp:simplePos x="0" y="0"/>
+            <wp:positionH relativeFrom="column">
+              <wp:posOffset>260985</wp:posOffset>
+            </wp:positionH>
+            <wp:positionV relativeFrom="paragraph">
+              <wp:posOffset>387350</wp:posOffset>
+            </wp:positionV>
+            <wp:extent cx="3343910" cy="3005455"/>
+            <wp:effectExtent l="0" t="0" r="0" b="4445"/>
+            <wp:wrapNone/>
             <wp:docPr id="897557011" name="Image 11"/>
             <wp:cNvGraphicFramePr>
               <a:graphicFrameLocks xmlns:a="http://schemas.openxmlformats.org/drawingml/2006/main" noChangeAspect="1"/>
@@ -1945,7 +2159,7 @@
                     <pic:cNvPicPr/>
                   </pic:nvPicPr>
                   <pic:blipFill>
-                    <a:blip r:embed="rId11">
+                    <a:blip r:embed="rId11" cstate="print">
                       <a:extLst>
                         <a:ext uri="{28A0092B-C50C-407E-A947-70E740481C1C}">
                           <a14:useLocalDpi xmlns:a14="http://schemas.microsoft.com/office/drawing/2010/main" val="0"/>
@@ -1959,7 +2173,7 @@
                   <pic:spPr>
                     <a:xfrm>
                       <a:off x="0" y="0"/>
-                      <a:ext cx="4571261" cy="4108263"/>
+                      <a:ext cx="3343910" cy="3005455"/>
                     </a:xfrm>
                     <a:prstGeom prst="rect">
                       <a:avLst/>
@@ -1968,9 +2182,62 @@
                 </pic:pic>
               </a:graphicData>
             </a:graphic>
-          </wp:inline>
+            <wp14:sizeRelH relativeFrom="page">
+              <wp14:pctWidth>0</wp14:pctWidth>
+            </wp14:sizeRelH>
+            <wp14:sizeRelV relativeFrom="page">
+              <wp14:pctHeight>0</wp14:pctHeight>
+            </wp14:sizeRelV>
+          </wp:anchor>
         </w:drawing>
       </w:r>
+      <w:r>
+        <w:t>Base de données et modèle de données</w:t>
+      </w:r>
+      <w:r>
+        <w:t xml:space="preserve"> </w:t>
+      </w:r>
+    </w:p>
+    <w:p>
+      <w:pPr>
+        <w:pStyle w:val="Texte"/>
+        <w:spacing w:after="0"/>
+      </w:pPr>
+    </w:p>
+    <w:p>
+      <w:pPr>
+        <w:pStyle w:val="Titre2paragraphe"/>
+      </w:pPr>
+    </w:p>
+    <w:p>
+      <w:pPr>
+        <w:pStyle w:val="Titre2paragraphe"/>
+      </w:pPr>
+    </w:p>
+    <w:p>
+      <w:pPr>
+        <w:pStyle w:val="Titre2paragraphe"/>
+      </w:pPr>
+    </w:p>
+    <w:p>
+      <w:pPr>
+        <w:pStyle w:val="Titre2paragraphe"/>
+      </w:pPr>
+    </w:p>
+    <w:p>
+      <w:pPr>
+        <w:pStyle w:val="Titre2paragraphe"/>
+      </w:pPr>
+    </w:p>
+    <w:p>
+      <w:pPr>
+        <w:pStyle w:val="Titre2paragraphe"/>
+      </w:pPr>
+    </w:p>
+    <w:p>
+      <w:pPr>
+        <w:pStyle w:val="Titre2paragraphe"/>
+      </w:pPr>
     </w:p>
     <w:p>
       <w:pPr>
@@ -2067,46 +2334,6 @@
     </w:p>
     <w:p>
       <w:pPr>
-        <w:pStyle w:val="Titre2paragraphe"/>
-        <w:rPr>
-          <w:sz w:val="24"/>
-          <w:szCs w:val="24"/>
-        </w:rPr>
-      </w:pPr>
-      <w:r>
-        <w:t>Plan de sauvegarde</w:t>
-      </w:r>
-    </w:p>
-    <w:p>
-      <w:pPr>
-        <w:pStyle w:val="Texte"/>
-      </w:pPr>
-      <w:r>
-        <w:t xml:space="preserve">Si vous avez un lien </w:t>
-      </w:r>
-      <w:proofErr w:type="spellStart"/>
-      <w:r>
-        <w:t>gitlab</w:t>
-      </w:r>
-      <w:proofErr w:type="spellEnd"/>
-      <w:r>
-        <w:t xml:space="preserve"> sur le git de l'université, indiquer le lien. Si vous souhaitez un espace git, n'hésitez pas à le créer sur git.univ-pau.fr. </w:t>
-      </w:r>
-      <w:r>
-        <w:t>Ajoutez-moi</w:t>
-      </w:r>
-      <w:r>
-        <w:t xml:space="preserve"> et M. Bourcier</w:t>
-      </w:r>
-      <w:r>
-        <w:t xml:space="preserve"> en tant que propriétaire</w:t>
-      </w:r>
-      <w:r>
-        <w:t xml:space="preserve"> de votre git.</w:t>
-      </w:r>
-    </w:p>
-    <w:p>
-      <w:pPr>
         <w:rPr>
           <w:rFonts w:asciiTheme="majorHAnsi" w:hAnsiTheme="majorHAnsi"/>
           <w:sz w:val="20"/>
@@ -2118,6 +2345,7 @@
         <w:pStyle w:val="Titre1paragraphe"/>
       </w:pPr>
       <w:r>
+        <w:lastRenderedPageBreak/>
         <w:t>Bilan</w:t>
       </w:r>
     </w:p>
@@ -2134,112 +2362,231 @@
         <w:pStyle w:val="Titre2paragraphe"/>
       </w:pPr>
       <w:r>
+        <w:t>Complétude du projet</w:t>
+      </w:r>
+    </w:p>
+    <w:p>
+      <w:pPr>
+        <w:pStyle w:val="Texte"/>
+      </w:pPr>
+    </w:p>
+    <w:p>
+      <w:pPr>
+        <w:pStyle w:val="Texte"/>
+      </w:pPr>
+      <w:r>
+        <w:t xml:space="preserve">On estime que </w:t>
+      </w:r>
+      <w:r>
+        <w:t>70%</w:t>
+      </w:r>
+      <w:r>
+        <w:t xml:space="preserve"> de ce qui avait été initialement prévu dans le cahier des charges a été réalisé. </w:t>
+      </w:r>
+    </w:p>
+    <w:p>
+      <w:pPr>
+        <w:pStyle w:val="Texte"/>
+      </w:pPr>
+      <w:r>
+        <w:t>Gantt prévisionnel</w:t>
+      </w:r>
+    </w:p>
+    <w:p>
+      <w:pPr>
+        <w:pStyle w:val="Texte"/>
+      </w:pPr>
+      <w:r>
+        <w:drawing>
+          <wp:inline distT="0" distB="0" distL="0" distR="0" wp14:anchorId="5CBE5328" wp14:editId="6AFE5591">
+            <wp:extent cx="6031230" cy="3452495"/>
+            <wp:effectExtent l="0" t="0" r="1270" b="1905"/>
+            <wp:docPr id="1922579314" name="Image 1"/>
+            <wp:cNvGraphicFramePr>
+              <a:graphicFrameLocks xmlns:a="http://schemas.openxmlformats.org/drawingml/2006/main" noChangeAspect="1"/>
+            </wp:cNvGraphicFramePr>
+            <a:graphic xmlns:a="http://schemas.openxmlformats.org/drawingml/2006/main">
+              <a:graphicData uri="http://schemas.openxmlformats.org/drawingml/2006/picture">
+                <pic:pic xmlns:pic="http://schemas.openxmlformats.org/drawingml/2006/picture">
+                  <pic:nvPicPr>
+                    <pic:cNvPr id="1922579314" name=""/>
+                    <pic:cNvPicPr/>
+                  </pic:nvPicPr>
+                  <pic:blipFill>
+                    <a:blip r:embed="rId14"/>
+                    <a:stretch>
+                      <a:fillRect/>
+                    </a:stretch>
+                  </pic:blipFill>
+                  <pic:spPr>
+                    <a:xfrm>
+                      <a:off x="0" y="0"/>
+                      <a:ext cx="6031230" cy="3452495"/>
+                    </a:xfrm>
+                    <a:prstGeom prst="rect">
+                      <a:avLst/>
+                    </a:prstGeom>
+                  </pic:spPr>
+                </pic:pic>
+              </a:graphicData>
+            </a:graphic>
+          </wp:inline>
+        </w:drawing>
+      </w:r>
+    </w:p>
+    <w:p>
+      <w:pPr>
+        <w:pStyle w:val="Texte"/>
+      </w:pPr>
+      <w:r>
+        <w:t>Gantt représentant le cheminement réel</w:t>
+      </w:r>
+    </w:p>
+    <w:p>
+      <w:pPr>
+        <w:pStyle w:val="Texte"/>
+      </w:pPr>
+      <w:r>
+        <w:drawing>
+          <wp:inline distT="0" distB="0" distL="0" distR="0" wp14:anchorId="22CBA473" wp14:editId="19A9EF56">
+            <wp:extent cx="6031230" cy="2860675"/>
+            <wp:effectExtent l="0" t="0" r="1270" b="0"/>
+            <wp:docPr id="1247725858" name="Image 1"/>
+            <wp:cNvGraphicFramePr>
+              <a:graphicFrameLocks xmlns:a="http://schemas.openxmlformats.org/drawingml/2006/main" noChangeAspect="1"/>
+            </wp:cNvGraphicFramePr>
+            <a:graphic xmlns:a="http://schemas.openxmlformats.org/drawingml/2006/main">
+              <a:graphicData uri="http://schemas.openxmlformats.org/drawingml/2006/picture">
+                <pic:pic xmlns:pic="http://schemas.openxmlformats.org/drawingml/2006/picture">
+                  <pic:nvPicPr>
+                    <pic:cNvPr id="1247725858" name=""/>
+                    <pic:cNvPicPr/>
+                  </pic:nvPicPr>
+                  <pic:blipFill>
+                    <a:blip r:embed="rId15"/>
+                    <a:stretch>
+                      <a:fillRect/>
+                    </a:stretch>
+                  </pic:blipFill>
+                  <pic:spPr>
+                    <a:xfrm>
+                      <a:off x="0" y="0"/>
+                      <a:ext cx="6031230" cy="2860675"/>
+                    </a:xfrm>
+                    <a:prstGeom prst="rect">
+                      <a:avLst/>
+                    </a:prstGeom>
+                  </pic:spPr>
+                </pic:pic>
+              </a:graphicData>
+            </a:graphic>
+          </wp:inline>
+        </w:drawing>
+      </w:r>
+    </w:p>
+    <w:p>
+      <w:pPr>
+        <w:pStyle w:val="Texte"/>
+      </w:pPr>
+      <w:r>
+        <w:t xml:space="preserve">Nous nous sommes concentrés sur les fonctionnalités principales de l’application et avons notamment abandonné la finalisation de la visualisation 3D des véhicules. </w:t>
+      </w:r>
+    </w:p>
+    <w:p>
+      <w:pPr>
+        <w:pStyle w:val="Titre2paragraphe"/>
+      </w:pPr>
+      <w:r>
         <w:lastRenderedPageBreak/>
-        <w:t>Complétude du projet</w:t>
+        <w:t>Perspectives d'amélioration</w:t>
+      </w:r>
+    </w:p>
+    <w:p>
+      <w:pPr>
+        <w:pStyle w:val="Texte"/>
+      </w:pPr>
+    </w:p>
+    <w:p>
+      <w:pPr>
+        <w:pStyle w:val="Texte"/>
+      </w:pPr>
+      <w:r>
+        <w:t xml:space="preserve">Il faudrait permettre </w:t>
+      </w:r>
+      <w:r>
+        <w:t>un contact direct à travers l’application entre les clients et garagistes.</w:t>
+      </w:r>
+    </w:p>
+    <w:p>
+      <w:pPr>
+        <w:pStyle w:val="Texte"/>
+      </w:pPr>
+      <w:r>
+        <w:t xml:space="preserve">Dans l’onglet « Mes Documents », on devrait pouvoir lier un document à un véhicule. </w:t>
+      </w:r>
+    </w:p>
+    <w:p>
+      <w:pPr>
+        <w:pStyle w:val="Texte"/>
+      </w:pPr>
+      <w:r>
+        <w:t>De plus, les garagistes devraient être en mesure d’enregistrer des opérations réalisées pour un client et que cette dernière apparaisse sur le tableau de bord du client, au lieu de faire rentrer au client lui-même les interventions.</w:t>
+      </w:r>
+    </w:p>
+    <w:p>
+      <w:pPr>
+        <w:pStyle w:val="Texte"/>
+      </w:pPr>
+      <w:r>
+        <w:t xml:space="preserve">Enfin, on pourrait ajouter les fonctionnalités qui étaient prévus dans le cahier des charges et étendre le site à l’entretien d’autres véhicules comme les vélos, qui seraient liés non pas à des garages mais à des magasins spécialisés. </w:t>
       </w:r>
     </w:p>
     <w:p>
       <w:pPr>
         <w:pStyle w:val="Titre2paragraphe"/>
-        <w:rPr>
-          <w:sz w:val="24"/>
-          <w:szCs w:val="24"/>
-        </w:rPr>
-      </w:pPr>
+      </w:pPr>
+      <w:r>
+        <w:t>Bilan organisation de l'équipe</w:t>
+      </w:r>
     </w:p>
     <w:p>
       <w:pPr>
         <w:pStyle w:val="Texte"/>
       </w:pPr>
-      <w:r>
-        <w:t>Indiquer le pourcentage de complétude du projet par rapport aux objectifs prévus</w:t>
-      </w:r>
-      <w:r>
-        <w:t xml:space="preserve"> en illustrant avec un comparatif de votre diagramme de Gantt prévu et réalisé</w:t>
-      </w:r>
-      <w:r>
-        <w:t>.</w:t>
-      </w:r>
     </w:p>
     <w:p>
       <w:pPr>
         <w:pStyle w:val="Texte"/>
       </w:pPr>
       <w:r>
-        <w:t>Si vous avez dû changer d'objectifs en cours de route, indiquez le ici</w:t>
-      </w:r>
-      <w:r>
-        <w:t xml:space="preserve"> et donner la raison/justification</w:t>
-      </w:r>
-      <w:r>
-        <w:t>.</w:t>
-      </w:r>
-    </w:p>
-    <w:p>
-      <w:pPr>
-        <w:pStyle w:val="Titre2paragraphe"/>
-      </w:pPr>
-      <w:r>
-        <w:t>Perspectives d'amélioration</w:t>
-      </w:r>
-    </w:p>
-    <w:p>
-      <w:pPr>
-        <w:pStyle w:val="Titre2paragraphe"/>
-        <w:rPr>
-          <w:sz w:val="24"/>
-          <w:szCs w:val="24"/>
-        </w:rPr>
-      </w:pPr>
-    </w:p>
-    <w:p>
-      <w:pPr>
-        <w:pStyle w:val="Texte"/>
-      </w:pPr>
-      <w:r>
-        <w:t>Indiquer les améliorations et évolutions possibles de votre application web.</w:t>
-      </w:r>
-    </w:p>
-    <w:p>
-      <w:pPr>
-        <w:pStyle w:val="Titre2paragraphe"/>
-      </w:pPr>
-      <w:r>
-        <w:t>Bilan organisation de l'équipe</w:t>
-      </w:r>
-    </w:p>
-    <w:p>
-      <w:pPr>
-        <w:pStyle w:val="Texte"/>
-      </w:pPr>
-    </w:p>
-    <w:p>
-      <w:pPr>
-        <w:pStyle w:val="Texte"/>
-      </w:pPr>
-      <w:r>
-        <w:t>70%</w:t>
-      </w:r>
-    </w:p>
-    <w:p>
-      <w:pPr>
-        <w:pStyle w:val="Texte"/>
-      </w:pPr>
-      <w:r>
-        <w:t>Concernant votre organisation d'équipe, indiquer les plus et les moins, ce que vous referez, ce que vous éviterez à l'avenir.</w:t>
+        <w:t xml:space="preserve">Au </w:t>
+      </w:r>
+      <w:r>
+        <w:t xml:space="preserve">début, nous étions très dépendants de la base de données ce qui nous a retardé. S’y mettre à plusieurs dessus aurais peut-être simplifié et accéléré les choses. Nous avons aussi en cours de route échangés certains tâches entre membres du groupe, ce qui aurais pu être planifié au départ plus correctement. Enfin, il </w:t>
+      </w:r>
+      <w:proofErr w:type="gramStart"/>
+      <w:r>
+        <w:t>aurais était</w:t>
+      </w:r>
+      <w:proofErr w:type="gramEnd"/>
+      <w:r>
+        <w:t xml:space="preserve"> plus judicieux dès le départ d’essayer de prévoir les retards éventuels pour ne pas surcharger le Gantt avec des fonctionnalités non essentielles.</w:t>
       </w:r>
     </w:p>
     <w:p>
       <w:pPr>
         <w:pStyle w:val="Texte"/>
         <w:sectPr>
-          <w:headerReference w:type="default" r:id="rId14"/>
-          <w:footerReference w:type="default" r:id="rId15"/>
+          <w:headerReference w:type="default" r:id="rId16"/>
+          <w:footerReference w:type="default" r:id="rId17"/>
           <w:pgSz w:w="11900" w:h="16840"/>
           <w:pgMar w:top="1985" w:right="985" w:bottom="1134" w:left="1417" w:header="510" w:footer="340" w:gutter="0"/>
           <w:cols w:space="708"/>
         </w:sectPr>
       </w:pPr>
+      <w:r>
+        <w:t>Cependant, la cohésion d’équipe était plutôt bonne. Chacun était assigné aux tâches lui correspondant le mieux et l’ordre des choses à faire dans le Gantt était bien établi.</w:t>
+      </w:r>
     </w:p>
     <w:p>
       <w:pPr>
@@ -2726,8 +3073,8 @@
       </w:pPr>
     </w:p>
     <w:sectPr>
-      <w:headerReference w:type="default" r:id="rId16"/>
-      <w:footerReference w:type="default" r:id="rId17"/>
+      <w:headerReference w:type="default" r:id="rId18"/>
+      <w:footerReference w:type="default" r:id="rId19"/>
       <w:pgSz w:w="11900" w:h="16840"/>
       <w:pgMar w:top="993" w:right="1417" w:bottom="1417" w:left="1417" w:header="708" w:footer="689" w:gutter="0"/>
       <w:cols w:space="708"/>
@@ -3594,6 +3941,155 @@
     </w:lvl>
   </w:abstractNum>
   <w:abstractNum w:abstractNumId="6" w15:restartNumberingAfterBreak="0">
+    <w:nsid w:val="2DF25B3A"/>
+    <w:multiLevelType w:val="multilevel"/>
+    <w:tmpl w:val="EFAEACFE"/>
+    <w:lvl w:ilvl="0">
+      <w:start w:val="1"/>
+      <w:numFmt w:val="bullet"/>
+      <w:lvlText w:val=""/>
+      <w:lvlJc w:val="left"/>
+      <w:pPr>
+        <w:tabs>
+          <w:tab w:val="num" w:pos="720"/>
+        </w:tabs>
+        <w:ind w:left="720" w:hanging="360"/>
+      </w:pPr>
+      <w:rPr>
+        <w:rFonts w:ascii="Symbol" w:hAnsi="Symbol" w:hint="default"/>
+        <w:sz w:val="20"/>
+      </w:rPr>
+    </w:lvl>
+    <w:lvl w:ilvl="1" w:tentative="1">
+      <w:start w:val="1"/>
+      <w:numFmt w:val="bullet"/>
+      <w:lvlText w:val="o"/>
+      <w:lvlJc w:val="left"/>
+      <w:pPr>
+        <w:tabs>
+          <w:tab w:val="num" w:pos="1440"/>
+        </w:tabs>
+        <w:ind w:left="1440" w:hanging="360"/>
+      </w:pPr>
+      <w:rPr>
+        <w:rFonts w:ascii="Courier New" w:hAnsi="Courier New" w:hint="default"/>
+        <w:sz w:val="20"/>
+      </w:rPr>
+    </w:lvl>
+    <w:lvl w:ilvl="2" w:tentative="1">
+      <w:start w:val="1"/>
+      <w:numFmt w:val="bullet"/>
+      <w:lvlText w:val=""/>
+      <w:lvlJc w:val="left"/>
+      <w:pPr>
+        <w:tabs>
+          <w:tab w:val="num" w:pos="2160"/>
+        </w:tabs>
+        <w:ind w:left="2160" w:hanging="360"/>
+      </w:pPr>
+      <w:rPr>
+        <w:rFonts w:ascii="Wingdings" w:hAnsi="Wingdings" w:hint="default"/>
+        <w:sz w:val="20"/>
+      </w:rPr>
+    </w:lvl>
+    <w:lvl w:ilvl="3" w:tentative="1">
+      <w:start w:val="1"/>
+      <w:numFmt w:val="bullet"/>
+      <w:lvlText w:val=""/>
+      <w:lvlJc w:val="left"/>
+      <w:pPr>
+        <w:tabs>
+          <w:tab w:val="num" w:pos="2880"/>
+        </w:tabs>
+        <w:ind w:left="2880" w:hanging="360"/>
+      </w:pPr>
+      <w:rPr>
+        <w:rFonts w:ascii="Wingdings" w:hAnsi="Wingdings" w:hint="default"/>
+        <w:sz w:val="20"/>
+      </w:rPr>
+    </w:lvl>
+    <w:lvl w:ilvl="4" w:tentative="1">
+      <w:start w:val="1"/>
+      <w:numFmt w:val="bullet"/>
+      <w:lvlText w:val=""/>
+      <w:lvlJc w:val="left"/>
+      <w:pPr>
+        <w:tabs>
+          <w:tab w:val="num" w:pos="3600"/>
+        </w:tabs>
+        <w:ind w:left="3600" w:hanging="360"/>
+      </w:pPr>
+      <w:rPr>
+        <w:rFonts w:ascii="Wingdings" w:hAnsi="Wingdings" w:hint="default"/>
+        <w:sz w:val="20"/>
+      </w:rPr>
+    </w:lvl>
+    <w:lvl w:ilvl="5" w:tentative="1">
+      <w:start w:val="1"/>
+      <w:numFmt w:val="bullet"/>
+      <w:lvlText w:val=""/>
+      <w:lvlJc w:val="left"/>
+      <w:pPr>
+        <w:tabs>
+          <w:tab w:val="num" w:pos="4320"/>
+        </w:tabs>
+        <w:ind w:left="4320" w:hanging="360"/>
+      </w:pPr>
+      <w:rPr>
+        <w:rFonts w:ascii="Wingdings" w:hAnsi="Wingdings" w:hint="default"/>
+        <w:sz w:val="20"/>
+      </w:rPr>
+    </w:lvl>
+    <w:lvl w:ilvl="6" w:tentative="1">
+      <w:start w:val="1"/>
+      <w:numFmt w:val="bullet"/>
+      <w:lvlText w:val=""/>
+      <w:lvlJc w:val="left"/>
+      <w:pPr>
+        <w:tabs>
+          <w:tab w:val="num" w:pos="5040"/>
+        </w:tabs>
+        <w:ind w:left="5040" w:hanging="360"/>
+      </w:pPr>
+      <w:rPr>
+        <w:rFonts w:ascii="Wingdings" w:hAnsi="Wingdings" w:hint="default"/>
+        <w:sz w:val="20"/>
+      </w:rPr>
+    </w:lvl>
+    <w:lvl w:ilvl="7" w:tentative="1">
+      <w:start w:val="1"/>
+      <w:numFmt w:val="bullet"/>
+      <w:lvlText w:val=""/>
+      <w:lvlJc w:val="left"/>
+      <w:pPr>
+        <w:tabs>
+          <w:tab w:val="num" w:pos="5760"/>
+        </w:tabs>
+        <w:ind w:left="5760" w:hanging="360"/>
+      </w:pPr>
+      <w:rPr>
+        <w:rFonts w:ascii="Wingdings" w:hAnsi="Wingdings" w:hint="default"/>
+        <w:sz w:val="20"/>
+      </w:rPr>
+    </w:lvl>
+    <w:lvl w:ilvl="8" w:tentative="1">
+      <w:start w:val="1"/>
+      <w:numFmt w:val="bullet"/>
+      <w:lvlText w:val=""/>
+      <w:lvlJc w:val="left"/>
+      <w:pPr>
+        <w:tabs>
+          <w:tab w:val="num" w:pos="6480"/>
+        </w:tabs>
+        <w:ind w:left="6480" w:hanging="360"/>
+      </w:pPr>
+      <w:rPr>
+        <w:rFonts w:ascii="Wingdings" w:hAnsi="Wingdings" w:hint="default"/>
+        <w:sz w:val="20"/>
+      </w:rPr>
+    </w:lvl>
+  </w:abstractNum>
+  <w:abstractNum w:abstractNumId="7" w15:restartNumberingAfterBreak="0">
     <w:nsid w:val="30AE4B59"/>
     <w:multiLevelType w:val="multilevel"/>
     <w:tmpl w:val="D7183788"/>
@@ -3742,7 +4238,7 @@
       </w:rPr>
     </w:lvl>
   </w:abstractNum>
-  <w:abstractNum w:abstractNumId="7" w15:restartNumberingAfterBreak="0">
+  <w:abstractNum w:abstractNumId="8" w15:restartNumberingAfterBreak="0">
     <w:nsid w:val="3437725E"/>
     <w:multiLevelType w:val="multilevel"/>
     <w:tmpl w:val="9E849658"/>
@@ -3891,7 +4387,7 @@
       </w:rPr>
     </w:lvl>
   </w:abstractNum>
-  <w:abstractNum w:abstractNumId="8" w15:restartNumberingAfterBreak="0">
+  <w:abstractNum w:abstractNumId="9" w15:restartNumberingAfterBreak="0">
     <w:nsid w:val="5A3D2E51"/>
     <w:multiLevelType w:val="hybridMultilevel"/>
     <w:tmpl w:val="4CB07520"/>
@@ -4004,7 +4500,120 @@
       </w:rPr>
     </w:lvl>
   </w:abstractNum>
-  <w:abstractNum w:abstractNumId="9" w15:restartNumberingAfterBreak="0">
+  <w:abstractNum w:abstractNumId="10" w15:restartNumberingAfterBreak="0">
+    <w:nsid w:val="60323374"/>
+    <w:multiLevelType w:val="hybridMultilevel"/>
+    <w:tmpl w:val="7190417A"/>
+    <w:lvl w:ilvl="0" w:tplc="040C0001">
+      <w:start w:val="1"/>
+      <w:numFmt w:val="bullet"/>
+      <w:lvlText w:val=""/>
+      <w:lvlJc w:val="left"/>
+      <w:pPr>
+        <w:ind w:left="720" w:hanging="360"/>
+      </w:pPr>
+      <w:rPr>
+        <w:rFonts w:ascii="Symbol" w:hAnsi="Symbol" w:hint="default"/>
+      </w:rPr>
+    </w:lvl>
+    <w:lvl w:ilvl="1" w:tplc="040C0003" w:tentative="1">
+      <w:start w:val="1"/>
+      <w:numFmt w:val="bullet"/>
+      <w:lvlText w:val="o"/>
+      <w:lvlJc w:val="left"/>
+      <w:pPr>
+        <w:ind w:left="1440" w:hanging="360"/>
+      </w:pPr>
+      <w:rPr>
+        <w:rFonts w:ascii="Courier New" w:hAnsi="Courier New" w:hint="default"/>
+      </w:rPr>
+    </w:lvl>
+    <w:lvl w:ilvl="2" w:tplc="040C0005" w:tentative="1">
+      <w:start w:val="1"/>
+      <w:numFmt w:val="bullet"/>
+      <w:lvlText w:val=""/>
+      <w:lvlJc w:val="left"/>
+      <w:pPr>
+        <w:ind w:left="2160" w:hanging="360"/>
+      </w:pPr>
+      <w:rPr>
+        <w:rFonts w:ascii="Wingdings" w:hAnsi="Wingdings" w:hint="default"/>
+      </w:rPr>
+    </w:lvl>
+    <w:lvl w:ilvl="3" w:tplc="040C0001" w:tentative="1">
+      <w:start w:val="1"/>
+      <w:numFmt w:val="bullet"/>
+      <w:lvlText w:val=""/>
+      <w:lvlJc w:val="left"/>
+      <w:pPr>
+        <w:ind w:left="2880" w:hanging="360"/>
+      </w:pPr>
+      <w:rPr>
+        <w:rFonts w:ascii="Symbol" w:hAnsi="Symbol" w:hint="default"/>
+      </w:rPr>
+    </w:lvl>
+    <w:lvl w:ilvl="4" w:tplc="040C0003" w:tentative="1">
+      <w:start w:val="1"/>
+      <w:numFmt w:val="bullet"/>
+      <w:lvlText w:val="o"/>
+      <w:lvlJc w:val="left"/>
+      <w:pPr>
+        <w:ind w:left="3600" w:hanging="360"/>
+      </w:pPr>
+      <w:rPr>
+        <w:rFonts w:ascii="Courier New" w:hAnsi="Courier New" w:hint="default"/>
+      </w:rPr>
+    </w:lvl>
+    <w:lvl w:ilvl="5" w:tplc="040C0005" w:tentative="1">
+      <w:start w:val="1"/>
+      <w:numFmt w:val="bullet"/>
+      <w:lvlText w:val=""/>
+      <w:lvlJc w:val="left"/>
+      <w:pPr>
+        <w:ind w:left="4320" w:hanging="360"/>
+      </w:pPr>
+      <w:rPr>
+        <w:rFonts w:ascii="Wingdings" w:hAnsi="Wingdings" w:hint="default"/>
+      </w:rPr>
+    </w:lvl>
+    <w:lvl w:ilvl="6" w:tplc="040C0001" w:tentative="1">
+      <w:start w:val="1"/>
+      <w:numFmt w:val="bullet"/>
+      <w:lvlText w:val=""/>
+      <w:lvlJc w:val="left"/>
+      <w:pPr>
+        <w:ind w:left="5040" w:hanging="360"/>
+      </w:pPr>
+      <w:rPr>
+        <w:rFonts w:ascii="Symbol" w:hAnsi="Symbol" w:hint="default"/>
+      </w:rPr>
+    </w:lvl>
+    <w:lvl w:ilvl="7" w:tplc="040C0003" w:tentative="1">
+      <w:start w:val="1"/>
+      <w:numFmt w:val="bullet"/>
+      <w:lvlText w:val="o"/>
+      <w:lvlJc w:val="left"/>
+      <w:pPr>
+        <w:ind w:left="5760" w:hanging="360"/>
+      </w:pPr>
+      <w:rPr>
+        <w:rFonts w:ascii="Courier New" w:hAnsi="Courier New" w:hint="default"/>
+      </w:rPr>
+    </w:lvl>
+    <w:lvl w:ilvl="8" w:tplc="040C0005" w:tentative="1">
+      <w:start w:val="1"/>
+      <w:numFmt w:val="bullet"/>
+      <w:lvlText w:val=""/>
+      <w:lvlJc w:val="left"/>
+      <w:pPr>
+        <w:ind w:left="6480" w:hanging="360"/>
+      </w:pPr>
+      <w:rPr>
+        <w:rFonts w:ascii="Wingdings" w:hAnsi="Wingdings" w:hint="default"/>
+      </w:rPr>
+    </w:lvl>
+  </w:abstractNum>
+  <w:abstractNum w:abstractNumId="11" w15:restartNumberingAfterBreak="0">
     <w:nsid w:val="62C9144E"/>
     <w:multiLevelType w:val="multilevel"/>
     <w:tmpl w:val="4790C972"/>
@@ -4172,16 +4781,22 @@
     <w:abstractNumId w:val="5"/>
   </w:num>
   <w:num w:numId="7" w16cid:durableId="661662381">
+    <w:abstractNumId w:val="8"/>
+  </w:num>
+  <w:num w:numId="8" w16cid:durableId="1251888751">
+    <w:abstractNumId w:val="11"/>
+  </w:num>
+  <w:num w:numId="9" w16cid:durableId="1914047621">
     <w:abstractNumId w:val="7"/>
   </w:num>
-  <w:num w:numId="8" w16cid:durableId="1251888751">
+  <w:num w:numId="10" w16cid:durableId="449085070">
     <w:abstractNumId w:val="9"/>
   </w:num>
-  <w:num w:numId="9" w16cid:durableId="1914047621">
+  <w:num w:numId="11" w16cid:durableId="561016804">
+    <w:abstractNumId w:val="10"/>
+  </w:num>
+  <w:num w:numId="12" w16cid:durableId="184908884">
     <w:abstractNumId w:val="6"/>
-  </w:num>
-  <w:num w:numId="10" w16cid:durableId="449085070">
-    <w:abstractNumId w:val="8"/>
   </w:num>
 </w:numbering>
 </file>

</xml_diff>